<commit_message>
brandon, cleaner code and report additions
started report and cleaned up my code
</commit_message>
<xml_diff>
--- a/Report.docx
+++ b/Report.docx
@@ -52,6 +52,432 @@
       </w:r>
       <w:r>
         <w:br/>
+      </w:r>
+      <w:r>
+        <w:t>public BigInteger(int signum, byte[] magnitude)</w:t>
+      </w:r>
+    </w:p>
+    <w:p>
+      <w:r>
+        <w:t>Equivalence Partitions</w:t>
+      </w:r>
+      <w:r>
+        <w:t>:</w:t>
+      </w:r>
+    </w:p>
+    <w:p>
+      <w:pPr>
+        <w:pStyle w:val="ListParagraph"/>
+        <w:numPr>
+          <w:ilvl w:val="0"/>
+          <w:numId w:val="5"/>
+        </w:numPr>
+      </w:pPr>
+      <w:r>
+        <w:t xml:space="preserve">Signum may only be </w:t>
+      </w:r>
+      <w:r>
+        <w:t>-1,0 or 1.</w:t>
+      </w:r>
+    </w:p>
+    <w:p>
+      <w:pPr>
+        <w:pStyle w:val="ListParagraph"/>
+        <w:numPr>
+          <w:ilvl w:val="1"/>
+          <w:numId w:val="5"/>
+        </w:numPr>
+      </w:pPr>
+      <w:r>
+        <w:t>Each case has special properties</w:t>
+      </w:r>
+      <w:r>
+        <w:t>.</w:t>
+      </w:r>
+    </w:p>
+    <w:p>
+      <w:pPr>
+        <w:pStyle w:val="ListParagraph"/>
+        <w:numPr>
+          <w:ilvl w:val="1"/>
+          <w:numId w:val="5"/>
+        </w:numPr>
+      </w:pPr>
+      <w:r>
+        <w:t>-1 denotes a negative value.</w:t>
+      </w:r>
+    </w:p>
+    <w:p>
+      <w:pPr>
+        <w:pStyle w:val="ListParagraph"/>
+        <w:numPr>
+          <w:ilvl w:val="1"/>
+          <w:numId w:val="5"/>
+        </w:numPr>
+      </w:pPr>
+      <w:r>
+        <w:t xml:space="preserve">0 denotes value </w:t>
+      </w:r>
+      <w:r>
+        <w:t>must be zero (requires a</w:t>
+      </w:r>
+      <w:r>
+        <w:t>n</w:t>
+      </w:r>
+      <w:r>
+        <w:t xml:space="preserve"> empty byte array or a byte array populated entirely by </w:t>
+      </w:r>
+      <w:r>
+        <w:t>zeros</w:t>
+      </w:r>
+      <w:r>
+        <w:t>)</w:t>
+      </w:r>
+      <w:r>
+        <w:t>.</w:t>
+      </w:r>
+    </w:p>
+    <w:p>
+      <w:pPr>
+        <w:pStyle w:val="ListParagraph"/>
+        <w:numPr>
+          <w:ilvl w:val="1"/>
+          <w:numId w:val="5"/>
+        </w:numPr>
+      </w:pPr>
+      <w:r>
+        <w:t>1 denotes a positive value.</w:t>
+      </w:r>
+    </w:p>
+    <w:p>
+      <w:pPr>
+        <w:pStyle w:val="ListParagraph"/>
+        <w:numPr>
+          <w:ilvl w:val="1"/>
+          <w:numId w:val="5"/>
+        </w:numPr>
+      </w:pPr>
+      <w:r>
+        <w:t>-2 and 2 will be included as outside the upper and lower bounds</w:t>
+      </w:r>
+    </w:p>
+    <w:p>
+      <w:pPr>
+        <w:pStyle w:val="ListParagraph"/>
+        <w:numPr>
+          <w:ilvl w:val="0"/>
+          <w:numId w:val="5"/>
+        </w:numPr>
+      </w:pPr>
+      <w:r>
+        <w:t>B</w:t>
+      </w:r>
+      <w:r>
+        <w:t>yte</w:t>
+      </w:r>
+      <w:r>
+        <w:t xml:space="preserve"> array read in big-endian manner</w:t>
+      </w:r>
+      <w:r>
+        <w:t>.</w:t>
+      </w:r>
+    </w:p>
+    <w:p>
+      <w:pPr>
+        <w:pStyle w:val="ListParagraph"/>
+        <w:numPr>
+          <w:ilvl w:val="1"/>
+          <w:numId w:val="5"/>
+        </w:numPr>
+      </w:pPr>
+      <w:r>
+        <w:t>Three simple ways</w:t>
+      </w:r>
+      <w:r>
+        <w:t xml:space="preserve"> formats of this array may be passed into the constructor.</w:t>
+      </w:r>
+    </w:p>
+    <w:p>
+      <w:pPr>
+        <w:pStyle w:val="ListParagraph"/>
+        <w:numPr>
+          <w:ilvl w:val="1"/>
+          <w:numId w:val="5"/>
+        </w:numPr>
+      </w:pPr>
+      <w:r>
+        <w:t xml:space="preserve">Empty array results </w:t>
+      </w:r>
+      <w:r>
+        <w:t>in:</w:t>
+      </w:r>
+    </w:p>
+    <w:p>
+      <w:pPr>
+        <w:pStyle w:val="ListParagraph"/>
+        <w:numPr>
+          <w:ilvl w:val="2"/>
+          <w:numId w:val="5"/>
+        </w:numPr>
+      </w:pPr>
+      <w:r>
+        <w:t>Zero values for each signum in bounds</w:t>
+      </w:r>
+      <w:r>
+        <w:t>.</w:t>
+      </w:r>
+    </w:p>
+    <w:p>
+      <w:pPr>
+        <w:pStyle w:val="ListParagraph"/>
+        <w:numPr>
+          <w:ilvl w:val="2"/>
+          <w:numId w:val="5"/>
+        </w:numPr>
+      </w:pPr>
+      <w:r>
+        <w:t>Exception if signum is out of bounds.</w:t>
+      </w:r>
+    </w:p>
+    <w:p>
+      <w:pPr>
+        <w:pStyle w:val="ListParagraph"/>
+        <w:numPr>
+          <w:ilvl w:val="1"/>
+          <w:numId w:val="5"/>
+        </w:numPr>
+      </w:pPr>
+      <w:r>
+        <w:t>Array populated entirely by zeros results in</w:t>
+      </w:r>
+      <w:r>
+        <w:t>:</w:t>
+      </w:r>
+    </w:p>
+    <w:p>
+      <w:pPr>
+        <w:pStyle w:val="ListParagraph"/>
+        <w:numPr>
+          <w:ilvl w:val="2"/>
+          <w:numId w:val="5"/>
+        </w:numPr>
+      </w:pPr>
+      <w:r>
+        <w:t>Z</w:t>
+      </w:r>
+      <w:r>
+        <w:t>ero valu</w:t>
+      </w:r>
+      <w:r>
+        <w:t>es</w:t>
+      </w:r>
+      <w:r>
+        <w:t xml:space="preserve"> for each signum in bounds</w:t>
+      </w:r>
+      <w:r>
+        <w:t>.</w:t>
+      </w:r>
+    </w:p>
+    <w:p>
+      <w:pPr>
+        <w:pStyle w:val="ListParagraph"/>
+        <w:numPr>
+          <w:ilvl w:val="2"/>
+          <w:numId w:val="5"/>
+        </w:numPr>
+      </w:pPr>
+      <w:r>
+        <w:t>Exception if signum is out of bounds.</w:t>
+      </w:r>
+    </w:p>
+    <w:p>
+      <w:pPr>
+        <w:pStyle w:val="ListParagraph"/>
+        <w:numPr>
+          <w:ilvl w:val="1"/>
+          <w:numId w:val="5"/>
+        </w:numPr>
+      </w:pPr>
+      <w:r>
+        <w:t>Array populated by at least one non</w:t>
+      </w:r>
+      <w:r>
+        <w:t>-</w:t>
+      </w:r>
+      <w:r>
+        <w:t>zero value</w:t>
+      </w:r>
+      <w:r>
+        <w:t xml:space="preserve"> produces:</w:t>
+      </w:r>
+    </w:p>
+    <w:p>
+      <w:pPr>
+        <w:pStyle w:val="ListParagraph"/>
+        <w:numPr>
+          <w:ilvl w:val="2"/>
+          <w:numId w:val="5"/>
+        </w:numPr>
+      </w:pPr>
+      <w:r>
+        <w:t>Negative value if signum is -1</w:t>
+      </w:r>
+      <w:r>
+        <w:t>.</w:t>
+      </w:r>
+    </w:p>
+    <w:p>
+      <w:pPr>
+        <w:pStyle w:val="ListParagraph"/>
+        <w:numPr>
+          <w:ilvl w:val="2"/>
+          <w:numId w:val="5"/>
+        </w:numPr>
+      </w:pPr>
+      <w:r>
+        <w:t>Positive value if sign</w:t>
+      </w:r>
+      <w:r>
+        <w:t>um is 1</w:t>
+      </w:r>
+      <w:r>
+        <w:t>.</w:t>
+      </w:r>
+    </w:p>
+    <w:p>
+      <w:pPr>
+        <w:pStyle w:val="ListParagraph"/>
+        <w:numPr>
+          <w:ilvl w:val="2"/>
+          <w:numId w:val="5"/>
+        </w:numPr>
+      </w:pPr>
+      <w:r>
+        <w:t xml:space="preserve">Exception if </w:t>
+      </w:r>
+      <w:r>
+        <w:t>signum is 0.</w:t>
+      </w:r>
+    </w:p>
+    <w:p>
+      <w:pPr>
+        <w:pStyle w:val="ListParagraph"/>
+        <w:numPr>
+          <w:ilvl w:val="2"/>
+          <w:numId w:val="5"/>
+        </w:numPr>
+      </w:pPr>
+      <w:r>
+        <w:t xml:space="preserve">Exception if signum is out of </w:t>
+      </w:r>
+      <w:r>
+        <w:t>bounds.</w:t>
+      </w:r>
+    </w:p>
+    <w:p>
+      <w:r>
+        <w:t>Public BigInteger(String val, int radix)</w:t>
+      </w:r>
+    </w:p>
+    <w:p>
+      <w:r>
+        <w:t>Equivalence Partitions:</w:t>
+      </w:r>
+    </w:p>
+    <w:p>
+      <w:pPr>
+        <w:pStyle w:val="ListParagraph"/>
+        <w:numPr>
+          <w:ilvl w:val="0"/>
+          <w:numId w:val="6"/>
+        </w:numPr>
+      </w:pPr>
+      <w:r>
+        <w:t>Radix is in bounds (1&lt;radix&lt;</w:t>
+      </w:r>
+      <w:r>
+        <w:t>37</w:t>
+      </w:r>
+      <w:r>
+        <w:t>)</w:t>
+      </w:r>
+    </w:p>
+    <w:p>
+      <w:pPr>
+        <w:pStyle w:val="ListParagraph"/>
+        <w:numPr>
+          <w:ilvl w:val="0"/>
+          <w:numId w:val="6"/>
+        </w:numPr>
+      </w:pPr>
+      <w:r>
+        <w:t>Beginning sign char</w:t>
+      </w:r>
+      <w:r>
+        <w:t xml:space="preserve"> (‘+’, ‘-‘ or neither)</w:t>
+      </w:r>
+    </w:p>
+    <w:p>
+      <w:pPr>
+        <w:pStyle w:val="ListParagraph"/>
+        <w:numPr>
+          <w:ilvl w:val="0"/>
+          <w:numId w:val="6"/>
+        </w:numPr>
+      </w:pPr>
+      <w:r>
+        <w:t>Illegal character</w:t>
+      </w:r>
+      <w:r>
+        <w:t>s</w:t>
+      </w:r>
+      <w:r>
+        <w:t xml:space="preserve"> </w:t>
+      </w:r>
+      <w:r>
+        <w:t>(</w:t>
+      </w:r>
+      <w:r>
+        <w:t>characters</w:t>
+      </w:r>
+      <w:r>
+        <w:t xml:space="preserve"> that are not alphanumeric or +- at the start)</w:t>
+      </w:r>
+    </w:p>
+    <w:p>
+      <w:pPr>
+        <w:pStyle w:val="ListParagraph"/>
+        <w:numPr>
+          <w:ilvl w:val="0"/>
+          <w:numId w:val="6"/>
+        </w:numPr>
+      </w:pPr>
+      <w:r>
+        <w:t xml:space="preserve">Alphanumerics in the string do not exceed the </w:t>
+      </w:r>
+      <w:r>
+        <w:t xml:space="preserve">radix (if radix equals 2 value may only contain </w:t>
+      </w:r>
+      <w:r>
+        <w:t>‘1’s and ‘0’s</w:t>
+      </w:r>
+      <w:r>
+        <w:t>)</w:t>
+      </w:r>
+      <w:r>
+        <w:t>.</w:t>
+      </w:r>
+    </w:p>
+    <w:p>
+      <w:pPr>
+        <w:rPr>
+          <w:rFonts w:asciiTheme="majorHAnsi" w:eastAsiaTheme="majorEastAsia" w:hAnsiTheme="majorHAnsi" w:cstheme="majorBidi"/>
+          <w:color w:val="2F5496" w:themeColor="accent1" w:themeShade="BF"/>
+          <w:sz w:val="32"/>
+          <w:szCs w:val="32"/>
+        </w:rPr>
+      </w:pPr>
+      <w:r>
         <w:t>Test objective:</w:t>
       </w:r>
       <w:r>
@@ -78,6 +504,7 @@
         <w:br/>
       </w:r>
       <w:r>
+        <w:lastRenderedPageBreak/>
         <w:br/>
         <w:t>test coverage:</w:t>
       </w:r>
@@ -169,10 +596,10 @@
             <v:path o:extrusionok="f" gradientshapeok="t" o:connecttype="rect"/>
             <o:lock v:ext="edit" aspectratio="t"/>
           </v:shapetype>
-          <v:shape id="_x0000_i1025" type="#_x0000_t75" style="width:451pt;height:646.85pt" o:ole="">
+          <v:shape id="_x0000_i1025" type="#_x0000_t75" style="width:450.75pt;height:647.25pt" o:ole="">
             <v:imagedata r:id="rId5" o:title=""/>
           </v:shape>
-          <o:OLEObject Type="Embed" ProgID="Visio.Drawing.15" ShapeID="_x0000_i1025" DrawAspect="Content" ObjectID="_1712014148" r:id="rId6"/>
+          <o:OLEObject Type="Embed" ProgID="Visio.Drawing.15" ShapeID="_x0000_i1025" DrawAspect="Content" ObjectID="_1712579516" r:id="rId6"/>
         </w:object>
       </w:r>
     </w:p>
@@ -2537,12 +2964,6 @@
           <w:szCs w:val="23"/>
         </w:rPr>
         <w:br/>
-      </w:r>
-      <w:r>
-        <w:rPr>
-          <w:sz w:val="23"/>
-          <w:szCs w:val="23"/>
-        </w:rPr>
         <w:t xml:space="preserve">Identifying du-pairs – variable </w:t>
       </w:r>
       <w:r>
@@ -2552,16 +2973,7 @@
           <w:sz w:val="23"/>
           <w:szCs w:val="23"/>
         </w:rPr>
-        <w:t>words</w:t>
-      </w:r>
-      <w:r>
-        <w:rPr>
-          <w:b/>
-          <w:bCs/>
-          <w:sz w:val="23"/>
-          <w:szCs w:val="23"/>
-        </w:rPr>
-        <w:t xml:space="preserve"> </w:t>
+        <w:t xml:space="preserve">words </w:t>
       </w:r>
       <w:r>
         <w:rPr>
@@ -2820,12 +3232,6 @@
           <w:szCs w:val="23"/>
         </w:rPr>
         <w:br/>
-      </w:r>
-      <w:r>
-        <w:rPr>
-          <w:sz w:val="23"/>
-          <w:szCs w:val="23"/>
-        </w:rPr>
         <w:t xml:space="preserve">Identifying du-pairs – variable </w:t>
       </w:r>
       <w:r>
@@ -3133,12 +3539,6 @@
           <w:szCs w:val="23"/>
         </w:rPr>
         <w:br/>
-      </w:r>
-      <w:r>
-        <w:rPr>
-          <w:sz w:val="23"/>
-          <w:szCs w:val="23"/>
-        </w:rPr>
         <w:t xml:space="preserve">Identifying du-pairs – variable </w:t>
       </w:r>
       <w:r>
@@ -3762,12 +4162,6 @@
           <w:szCs w:val="23"/>
         </w:rPr>
         <w:br/>
-      </w:r>
-      <w:r>
-        <w:rPr>
-          <w:sz w:val="23"/>
-          <w:szCs w:val="23"/>
-        </w:rPr>
         <w:t xml:space="preserve">Identifying du-pairs – variable </w:t>
       </w:r>
       <w:r>
@@ -4039,6 +4433,55 @@
           <w:sz w:val="23"/>
           <w:szCs w:val="23"/>
         </w:rPr>
+        <w:t xml:space="preserve"> path</w:t>
+      </w:r>
+      <w:r>
+        <w:rPr>
+          <w:sz w:val="23"/>
+          <w:szCs w:val="23"/>
+        </w:rPr>
+        <w:t xml:space="preserve">: </w:t>
+      </w:r>
+      <w:r>
+        <w:rPr>
+          <w:sz w:val="23"/>
+          <w:szCs w:val="23"/>
+        </w:rPr>
+        <w:t>&lt;</w:t>
+      </w:r>
+      <w:r>
+        <w:rPr>
+          <w:sz w:val="23"/>
+          <w:szCs w:val="23"/>
+        </w:rPr>
+        <w:t>1,2,3,6,8,4,13,15</w:t>
+      </w:r>
+      <w:r>
+        <w:rPr>
+          <w:sz w:val="23"/>
+          <w:szCs w:val="23"/>
+        </w:rPr>
+        <w:t>,16,17</w:t>
+      </w:r>
+      <w:r>
+        <w:rPr>
+          <w:sz w:val="23"/>
+          <w:szCs w:val="23"/>
+        </w:rPr>
+        <w:t>&gt;</w:t>
+      </w:r>
+      <w:r>
+        <w:rPr>
+          <w:sz w:val="23"/>
+          <w:szCs w:val="23"/>
+        </w:rPr>
+        <w:t>(covered</w:t>
+      </w:r>
+      <w:r>
+        <w:rPr>
+          <w:sz w:val="23"/>
+          <w:szCs w:val="23"/>
+        </w:rPr>
         <w:t xml:space="preserve"> </w:t>
       </w:r>
       <w:r>
@@ -4046,62 +4489,6 @@
           <w:sz w:val="23"/>
           <w:szCs w:val="23"/>
         </w:rPr>
-        <w:t>path</w:t>
-      </w:r>
-      <w:r>
-        <w:rPr>
-          <w:sz w:val="23"/>
-          <w:szCs w:val="23"/>
-        </w:rPr>
-        <w:t xml:space="preserve">: </w:t>
-      </w:r>
-      <w:r>
-        <w:rPr>
-          <w:sz w:val="23"/>
-          <w:szCs w:val="23"/>
-        </w:rPr>
-        <w:t>&lt;</w:t>
-      </w:r>
-      <w:r>
-        <w:rPr>
-          <w:sz w:val="23"/>
-          <w:szCs w:val="23"/>
-        </w:rPr>
-        <w:t>1,2,3,6,8,4,13,15</w:t>
-      </w:r>
-      <w:r>
-        <w:rPr>
-          <w:sz w:val="23"/>
-          <w:szCs w:val="23"/>
-        </w:rPr>
-        <w:t>,16,17</w:t>
-      </w:r>
-      <w:r>
-        <w:rPr>
-          <w:sz w:val="23"/>
-          <w:szCs w:val="23"/>
-        </w:rPr>
-        <w:t>&gt;</w:t>
-      </w:r>
-      <w:r>
-        <w:rPr>
-          <w:sz w:val="23"/>
-          <w:szCs w:val="23"/>
-        </w:rPr>
-        <w:t>(covered</w:t>
-      </w:r>
-      <w:r>
-        <w:rPr>
-          <w:sz w:val="23"/>
-          <w:szCs w:val="23"/>
-        </w:rPr>
-        <w:t xml:space="preserve"> </w:t>
-      </w:r>
-      <w:r>
-        <w:rPr>
-          <w:sz w:val="23"/>
-          <w:szCs w:val="23"/>
-        </w:rPr>
         <w:t>definition</w:t>
       </w:r>
       <w:r>
@@ -4123,14 +4510,7 @@
           <w:sz w:val="23"/>
           <w:szCs w:val="23"/>
         </w:rPr>
-        <w:t xml:space="preserve">, </w:t>
-      </w:r>
-      <w:r>
-        <w:rPr>
-          <w:sz w:val="23"/>
-          <w:szCs w:val="23"/>
-        </w:rPr>
-        <w:t>15</w:t>
+        <w:t>, 15</w:t>
       </w:r>
       <w:r>
         <w:rPr>
@@ -4173,12 +4553,6 @@
           <w:szCs w:val="23"/>
         </w:rPr>
         <w:tab/>
-      </w:r>
-      <w:r>
-        <w:rPr>
-          <w:sz w:val="23"/>
-          <w:szCs w:val="23"/>
-        </w:rPr>
         <w:t xml:space="preserve">test case </w:t>
       </w:r>
       <w:r>
@@ -4238,14 +4612,7 @@
           <w:sz w:val="23"/>
           <w:szCs w:val="23"/>
         </w:rPr>
-        <w:t xml:space="preserve">2: </w:t>
-      </w:r>
-      <w:r>
-        <w:rPr>
-          <w:sz w:val="23"/>
-          <w:szCs w:val="23"/>
-        </w:rPr>
-        <w:t>(x = 24, y =-2147483648)</w:t>
+        <w:t>2: (x = 24, y =-2147483648)</w:t>
       </w:r>
       <w:r>
         <w:rPr>
@@ -4913,27 +5280,7 @@
           <w:szCs w:val="23"/>
         </w:rPr>
         <w:tab/>
-      </w:r>
-      <w:r>
-        <w:rPr>
-          <w:sz w:val="23"/>
-          <w:szCs w:val="23"/>
-        </w:rPr>
-        <w:t xml:space="preserve">expect </w:t>
-      </w:r>
-      <w:r>
-        <w:rPr>
-          <w:sz w:val="23"/>
-          <w:szCs w:val="23"/>
-        </w:rPr>
-        <w:t>outcome:</w:t>
-      </w:r>
-      <w:r>
-        <w:rPr>
-          <w:sz w:val="23"/>
-          <w:szCs w:val="23"/>
-        </w:rPr>
-        <w:t xml:space="preserve"> 4</w:t>
+        <w:t>expect outcome: 4</w:t>
       </w:r>
       <w:r>
         <w:rPr>
@@ -5004,34 +5351,7 @@
           <w:szCs w:val="23"/>
         </w:rPr>
         <w:tab/>
-      </w:r>
-      <w:r>
-        <w:rPr>
-          <w:sz w:val="23"/>
-          <w:szCs w:val="23"/>
-        </w:rPr>
-        <w:t xml:space="preserve">expect </w:t>
-      </w:r>
-      <w:r>
-        <w:rPr>
-          <w:sz w:val="23"/>
-          <w:szCs w:val="23"/>
-        </w:rPr>
-        <w:t>outcome:</w:t>
-      </w:r>
-      <w:r>
-        <w:rPr>
-          <w:sz w:val="23"/>
-          <w:szCs w:val="23"/>
-        </w:rPr>
-        <w:t xml:space="preserve"> </w:t>
-      </w:r>
-      <w:r>
-        <w:rPr>
-          <w:sz w:val="23"/>
-          <w:szCs w:val="23"/>
-        </w:rPr>
-        <w:t>5</w:t>
+        <w:t>expect outcome: 5</w:t>
       </w:r>
     </w:p>
     <w:p>
@@ -5113,34 +5433,7 @@
           <w:szCs w:val="23"/>
         </w:rPr>
         <w:tab/>
-      </w:r>
-      <w:r>
-        <w:rPr>
-          <w:sz w:val="23"/>
-          <w:szCs w:val="23"/>
-        </w:rPr>
-        <w:t xml:space="preserve">expect </w:t>
-      </w:r>
-      <w:r>
-        <w:rPr>
-          <w:sz w:val="23"/>
-          <w:szCs w:val="23"/>
-        </w:rPr>
-        <w:t>outcome:</w:t>
-      </w:r>
-      <w:r>
-        <w:rPr>
-          <w:sz w:val="23"/>
-          <w:szCs w:val="23"/>
-        </w:rPr>
-        <w:t xml:space="preserve"> </w:t>
-      </w:r>
-      <w:r>
-        <w:rPr>
-          <w:sz w:val="23"/>
-          <w:szCs w:val="23"/>
-        </w:rPr>
-        <w:t>3</w:t>
+        <w:t>expect outcome: 3</w:t>
       </w:r>
     </w:p>
     <w:p>
@@ -5215,34 +5508,7 @@
           <w:szCs w:val="23"/>
         </w:rPr>
         <w:tab/>
-      </w:r>
-      <w:r>
-        <w:rPr>
-          <w:sz w:val="23"/>
-          <w:szCs w:val="23"/>
-        </w:rPr>
-        <w:t xml:space="preserve">expect </w:t>
-      </w:r>
-      <w:r>
-        <w:rPr>
-          <w:sz w:val="23"/>
-          <w:szCs w:val="23"/>
-        </w:rPr>
-        <w:t>outcome:</w:t>
-      </w:r>
-      <w:r>
-        <w:rPr>
-          <w:sz w:val="23"/>
-          <w:szCs w:val="23"/>
-        </w:rPr>
-        <w:t xml:space="preserve"> </w:t>
-      </w:r>
-      <w:r>
-        <w:rPr>
-          <w:sz w:val="23"/>
-          <w:szCs w:val="23"/>
-        </w:rPr>
-        <w:t>8</w:t>
+        <w:t>expect outcome: 8</w:t>
       </w:r>
     </w:p>
     <w:p>
@@ -5303,27 +5569,7 @@
           <w:szCs w:val="23"/>
         </w:rPr>
         <w:tab/>
-      </w:r>
-      <w:r>
-        <w:rPr>
-          <w:sz w:val="23"/>
-          <w:szCs w:val="23"/>
-        </w:rPr>
-        <w:t xml:space="preserve">expect </w:t>
-      </w:r>
-      <w:r>
-        <w:rPr>
-          <w:sz w:val="23"/>
-          <w:szCs w:val="23"/>
-        </w:rPr>
-        <w:t>outcome:</w:t>
-      </w:r>
-      <w:r>
-        <w:rPr>
-          <w:sz w:val="23"/>
-          <w:szCs w:val="23"/>
-        </w:rPr>
-        <w:t xml:space="preserve"> </w:t>
+        <w:t xml:space="preserve">expect outcome: </w:t>
       </w:r>
       <w:r>
         <w:rPr>
@@ -5391,27 +5637,7 @@
           <w:szCs w:val="23"/>
         </w:rPr>
         <w:tab/>
-      </w:r>
-      <w:r>
-        <w:rPr>
-          <w:sz w:val="23"/>
-          <w:szCs w:val="23"/>
-        </w:rPr>
-        <w:t xml:space="preserve">expect </w:t>
-      </w:r>
-      <w:r>
-        <w:rPr>
-          <w:sz w:val="23"/>
-          <w:szCs w:val="23"/>
-        </w:rPr>
-        <w:t>outcome:</w:t>
-      </w:r>
-      <w:r>
-        <w:rPr>
-          <w:sz w:val="23"/>
-          <w:szCs w:val="23"/>
-        </w:rPr>
-        <w:t xml:space="preserve"> </w:t>
+        <w:t xml:space="preserve">expect outcome: </w:t>
       </w:r>
       <w:r>
         <w:rPr>
@@ -5485,27 +5711,7 @@
           <w:szCs w:val="23"/>
         </w:rPr>
         <w:tab/>
-      </w:r>
-      <w:r>
-        <w:rPr>
-          <w:sz w:val="23"/>
-          <w:szCs w:val="23"/>
-        </w:rPr>
-        <w:t xml:space="preserve">expect </w:t>
-      </w:r>
-      <w:r>
-        <w:rPr>
-          <w:sz w:val="23"/>
-          <w:szCs w:val="23"/>
-        </w:rPr>
-        <w:t>outcome:</w:t>
-      </w:r>
-      <w:r>
-        <w:rPr>
-          <w:sz w:val="23"/>
-          <w:szCs w:val="23"/>
-        </w:rPr>
-        <w:t xml:space="preserve"> </w:t>
+        <w:t xml:space="preserve">expect outcome: </w:t>
       </w:r>
       <w:r>
         <w:rPr>
@@ -5587,27 +5793,7 @@
           <w:szCs w:val="23"/>
         </w:rPr>
         <w:tab/>
-      </w:r>
-      <w:r>
-        <w:rPr>
-          <w:sz w:val="23"/>
-          <w:szCs w:val="23"/>
-        </w:rPr>
-        <w:t xml:space="preserve">expect </w:t>
-      </w:r>
-      <w:r>
-        <w:rPr>
-          <w:sz w:val="23"/>
-          <w:szCs w:val="23"/>
-        </w:rPr>
-        <w:t>outcome:</w:t>
-      </w:r>
-      <w:r>
-        <w:rPr>
-          <w:sz w:val="23"/>
-          <w:szCs w:val="23"/>
-        </w:rPr>
-        <w:t xml:space="preserve"> </w:t>
+        <w:t xml:space="preserve">expect outcome: </w:t>
       </w:r>
       <w:r>
         <w:rPr>
@@ -5661,27 +5847,7 @@
           <w:szCs w:val="23"/>
         </w:rPr>
         <w:tab/>
-      </w:r>
-      <w:r>
-        <w:rPr>
-          <w:sz w:val="23"/>
-          <w:szCs w:val="23"/>
-        </w:rPr>
-        <w:t xml:space="preserve">expect </w:t>
-      </w:r>
-      <w:r>
-        <w:rPr>
-          <w:sz w:val="23"/>
-          <w:szCs w:val="23"/>
-        </w:rPr>
-        <w:t>outcome:</w:t>
-      </w:r>
-      <w:r>
-        <w:rPr>
-          <w:sz w:val="23"/>
-          <w:szCs w:val="23"/>
-        </w:rPr>
-        <w:t xml:space="preserve"> </w:t>
+        <w:t xml:space="preserve">expect outcome: </w:t>
       </w:r>
       <w:r>
         <w:rPr>
@@ -5776,21 +5942,7 @@
           <w:sz w:val="23"/>
           <w:szCs w:val="23"/>
         </w:rPr>
-        <w:t xml:space="preserve">expect </w:t>
-      </w:r>
-      <w:r>
-        <w:rPr>
-          <w:sz w:val="23"/>
-          <w:szCs w:val="23"/>
-        </w:rPr>
-        <w:t>outcome:</w:t>
-      </w:r>
-      <w:r>
-        <w:rPr>
-          <w:sz w:val="23"/>
-          <w:szCs w:val="23"/>
-        </w:rPr>
-        <w:t xml:space="preserve"> </w:t>
+        <w:t xml:space="preserve">expect outcome: </w:t>
       </w:r>
       <w:r>
         <w:rPr>
@@ -5869,10 +6021,10 @@
       </w:r>
       <w:r>
         <w:object w:dxaOrig="9646" w:dyaOrig="15405" w14:anchorId="5B73415A">
-          <v:shape id="_x0000_i1036" type="#_x0000_t75" style="width:410.7pt;height:654.9pt" o:ole="">
+          <v:shape id="_x0000_i1026" type="#_x0000_t75" style="width:411pt;height:654.75pt" o:ole="">
             <v:imagedata r:id="rId7" o:title=""/>
           </v:shape>
-          <o:OLEObject Type="Embed" ProgID="Visio.Drawing.15" ShapeID="_x0000_i1036" DrawAspect="Content" ObjectID="_1712014149" r:id="rId8"/>
+          <o:OLEObject Type="Embed" ProgID="Visio.Drawing.15" ShapeID="_x0000_i1026" DrawAspect="Content" ObjectID="_1712579517" r:id="rId8"/>
         </w:object>
       </w:r>
       <w:r>
@@ -5902,16 +6054,7 @@
           <w:sz w:val="23"/>
           <w:szCs w:val="23"/>
         </w:rPr>
-        <w:t>x</w:t>
-      </w:r>
-      <w:r>
-        <w:rPr>
-          <w:b/>
-          <w:bCs/>
-          <w:sz w:val="23"/>
-          <w:szCs w:val="23"/>
-        </w:rPr>
-        <w:t xml:space="preserve"> </w:t>
+        <w:t xml:space="preserve">x </w:t>
       </w:r>
       <w:r>
         <w:rPr>
@@ -5933,14 +6076,7 @@
           <w:szCs w:val="23"/>
         </w:rPr>
         <w:br/>
-        <w:t xml:space="preserve">all-defs: </w:t>
-      </w:r>
-      <w:r>
-        <w:rPr>
-          <w:sz w:val="23"/>
-          <w:szCs w:val="23"/>
-        </w:rPr>
-        <w:t>1</w:t>
+        <w:t>all-defs: 1</w:t>
       </w:r>
       <w:r>
         <w:rPr>
@@ -6409,21 +6545,7 @@
           <w:szCs w:val="23"/>
         </w:rPr>
         <w:br/>
-        <w:t xml:space="preserve">all-uses: 2, &lt;2,3&gt;, </w:t>
-      </w:r>
-      <w:r>
-        <w:rPr>
-          <w:sz w:val="23"/>
-          <w:szCs w:val="23"/>
-        </w:rPr>
-        <w:t>3,</w:t>
-      </w:r>
-      <w:r>
-        <w:rPr>
-          <w:sz w:val="23"/>
-          <w:szCs w:val="23"/>
-        </w:rPr>
-        <w:t xml:space="preserve"> &lt;2,4&gt;, </w:t>
+        <w:t xml:space="preserve">all-uses: 2, &lt;2,3&gt;, 3, &lt;2,4&gt;, </w:t>
       </w:r>
       <w:r>
         <w:rPr>
@@ -7271,16 +7393,7 @@
           <w:sz w:val="23"/>
           <w:szCs w:val="23"/>
         </w:rPr>
-        <w:t>y</w:t>
-      </w:r>
-      <w:r>
-        <w:rPr>
-          <w:b/>
-          <w:bCs/>
-          <w:sz w:val="23"/>
-          <w:szCs w:val="23"/>
-        </w:rPr>
-        <w:t>.words:</w:t>
+        <w:t>y.words:</w:t>
       </w:r>
       <w:r>
         <w:rPr>
@@ -7692,16 +7805,7 @@
           <w:sz w:val="23"/>
           <w:szCs w:val="23"/>
         </w:rPr>
-        <w:t>x_negative</w:t>
-      </w:r>
-      <w:r>
-        <w:rPr>
-          <w:b/>
-          <w:bCs/>
-          <w:sz w:val="23"/>
-          <w:szCs w:val="23"/>
-        </w:rPr>
-        <w:t>:</w:t>
+        <w:t>x_negative:</w:t>
       </w:r>
       <w:r>
         <w:rPr>
@@ -7731,14 +7835,7 @@
           <w:szCs w:val="23"/>
         </w:rPr>
         <w:br/>
-        <w:t xml:space="preserve">all-uses: </w:t>
-      </w:r>
-      <w:r>
-        <w:rPr>
-          <w:sz w:val="23"/>
-          <w:szCs w:val="23"/>
-        </w:rPr>
-        <w:t>4,5, &lt;5,6&gt;, 6, &lt;5,7&gt;,9</w:t>
+        <w:t>all-uses: 4,5, &lt;5,6&gt;, 6, &lt;5,7&gt;,9</w:t>
       </w:r>
       <w:r>
         <w:rPr>
@@ -8193,16 +8290,7 @@
           <w:sz w:val="23"/>
           <w:szCs w:val="23"/>
         </w:rPr>
-        <w:t>y</w:t>
-      </w:r>
-      <w:r>
-        <w:rPr>
-          <w:b/>
-          <w:bCs/>
-          <w:sz w:val="23"/>
-          <w:szCs w:val="23"/>
-        </w:rPr>
-        <w:t>_negative:</w:t>
+        <w:t>y_negative:</w:t>
       </w:r>
       <w:r>
         <w:rPr>
@@ -8627,25 +8715,7 @@
           <w:sz w:val="23"/>
           <w:szCs w:val="23"/>
         </w:rPr>
-        <w:t>x</w:t>
-      </w:r>
-      <w:r>
-        <w:rPr>
-          <w:b/>
-          <w:bCs/>
-          <w:sz w:val="23"/>
-          <w:szCs w:val="23"/>
-        </w:rPr>
-        <w:t>_</w:t>
-      </w:r>
-      <w:r>
-        <w:rPr>
-          <w:b/>
-          <w:bCs/>
-          <w:sz w:val="23"/>
-          <w:szCs w:val="23"/>
-        </w:rPr>
-        <w:t>len:</w:t>
+        <w:t>x_len:</w:t>
       </w:r>
       <w:r>
         <w:rPr>
@@ -9150,16 +9220,7 @@
           <w:sz w:val="23"/>
           <w:szCs w:val="23"/>
         </w:rPr>
-        <w:t>y</w:t>
-      </w:r>
-      <w:r>
-        <w:rPr>
-          <w:b/>
-          <w:bCs/>
-          <w:sz w:val="23"/>
-          <w:szCs w:val="23"/>
-        </w:rPr>
-        <w:t>_len:</w:t>
+        <w:t>y_len:</w:t>
       </w:r>
       <w:r>
         <w:rPr>
@@ -9556,13 +9617,7 @@
         <w:tab/>
       </w:r>
       <w:r>
-        <w:t xml:space="preserve">t2 </w:t>
-      </w:r>
-      <w:r>
-        <w:t>path</w:t>
-      </w:r>
-      <w:r>
-        <w:t>:</w:t>
+        <w:t>t2 path:</w:t>
       </w:r>
       <w:r>
         <w:t>&lt;1,2,4,5,6&gt;</w:t>
@@ -9575,13 +9630,7 @@
         <w:tab/>
       </w:r>
       <w:r>
-        <w:t xml:space="preserve">t3 </w:t>
-      </w:r>
-      <w:r>
-        <w:t>path</w:t>
-      </w:r>
-      <w:r>
-        <w:t>:</w:t>
+        <w:t>t3 path:</w:t>
       </w:r>
       <w:r>
         <w:t>&lt;1,2,4,5,7,8,9&gt;</w:t>
@@ -9594,13 +9643,7 @@
         <w:tab/>
       </w:r>
       <w:r>
-        <w:t xml:space="preserve">t4 </w:t>
-      </w:r>
-      <w:r>
-        <w:t>path</w:t>
-      </w:r>
-      <w:r>
-        <w:t>:</w:t>
+        <w:t>t4 path:</w:t>
       </w:r>
       <w:r>
         <w:t>&lt;1,2,4,5,7,8,10&gt;</w:t>
@@ -9613,21 +9656,7 @@
           <w:sz w:val="23"/>
           <w:szCs w:val="23"/>
         </w:rPr>
-        <w:t>considerate the test cases executing paths</w:t>
-      </w:r>
-      <w:r>
-        <w:rPr>
-          <w:sz w:val="23"/>
-          <w:szCs w:val="23"/>
-        </w:rPr>
-        <w:t xml:space="preserve"> listed above</w:t>
-      </w:r>
-      <w:r>
-        <w:rPr>
-          <w:sz w:val="23"/>
-          <w:szCs w:val="23"/>
-        </w:rPr>
-        <w:t xml:space="preserve"> that will achieve All-Uses coverage</w:t>
+        <w:t>considerate the test cases executing paths listed above that will achieve All-Uses coverage</w:t>
       </w:r>
       <w:r>
         <w:rPr>
@@ -9665,28 +9694,7 @@
           <w:szCs w:val="23"/>
         </w:rPr>
         <w:br/>
-        <w:t xml:space="preserve">  </w:t>
-      </w:r>
-      <w:r>
-        <w:rPr>
-          <w:sz w:val="23"/>
-          <w:szCs w:val="23"/>
-        </w:rPr>
-        <w:t>test case t</w:t>
-      </w:r>
-      <w:r>
-        <w:rPr>
-          <w:sz w:val="23"/>
-          <w:szCs w:val="23"/>
-        </w:rPr>
-        <w:t>2</w:t>
-      </w:r>
-      <w:r>
-        <w:rPr>
-          <w:sz w:val="23"/>
-          <w:szCs w:val="23"/>
-        </w:rPr>
-        <w:t>:</w:t>
+        <w:t xml:space="preserve">  test case t2:</w:t>
       </w:r>
       <w:r>
         <w:rPr>
@@ -9706,66 +9714,27 @@
         <w:t>BigInteger(</w:t>
       </w:r>
       <w:r>
-        <w:t>“-</w:t>
-      </w:r>
-      <w:r>
-        <w:t>2147483649</w:t>
-      </w:r>
-      <w:r>
-        <w:t>”</w:t>
+        <w:t>“-2147483649”</w:t>
       </w:r>
       <w:r>
         <w:t>)</w:t>
       </w:r>
       <w:r>
-        <w:t xml:space="preserve"> , </w:t>
-      </w:r>
-      <w:r>
-        <w:t>BigInteger(</w:t>
-      </w:r>
-      <w:r>
-        <w:t>“</w:t>
-      </w:r>
-      <w:r>
-        <w:t>2147483648</w:t>
-      </w:r>
-      <w:r>
-        <w:t>”</w:t>
-      </w:r>
-      <w:r>
-        <w:t>)</w:t>
-      </w:r>
-      <w:r>
-        <w:t xml:space="preserve"> expect result: -1</w:t>
-      </w:r>
-      <w:r>
-        <w:rPr>
-          <w:sz w:val="23"/>
-          <w:szCs w:val="23"/>
-        </w:rPr>
-        <w:br/>
-        <w:t xml:space="preserve">  </w:t>
-      </w:r>
-      <w:r>
-        <w:rPr>
-          <w:sz w:val="23"/>
-          <w:szCs w:val="23"/>
-        </w:rPr>
-        <w:t>test case t</w:t>
-      </w:r>
-      <w:r>
-        <w:rPr>
-          <w:sz w:val="23"/>
-          <w:szCs w:val="23"/>
-        </w:rPr>
-        <w:t>3</w:t>
-      </w:r>
-      <w:r>
-        <w:rPr>
-          <w:sz w:val="23"/>
-          <w:szCs w:val="23"/>
-        </w:rPr>
-        <w:t>:</w:t>
+        <w:t xml:space="preserve"> , BigInteger(</w:t>
+      </w:r>
+      <w:r>
+        <w:t>“2147483648”</w:t>
+      </w:r>
+      <w:r>
+        <w:t>) expect result: -1</w:t>
+      </w:r>
+      <w:r>
+        <w:rPr>
+          <w:sz w:val="23"/>
+          <w:szCs w:val="23"/>
+        </w:rPr>
+        <w:br/>
+        <w:t xml:space="preserve">  test case t3:</w:t>
       </w:r>
       <w:r>
         <w:rPr>
@@ -9780,28 +9749,7 @@
           <w:szCs w:val="23"/>
         </w:rPr>
         <w:br/>
-        <w:t xml:space="preserve">  </w:t>
-      </w:r>
-      <w:r>
-        <w:rPr>
-          <w:sz w:val="23"/>
-          <w:szCs w:val="23"/>
-        </w:rPr>
-        <w:t>test case t</w:t>
-      </w:r>
-      <w:r>
-        <w:rPr>
-          <w:sz w:val="23"/>
-          <w:szCs w:val="23"/>
-        </w:rPr>
-        <w:t>4</w:t>
-      </w:r>
-      <w:r>
-        <w:rPr>
-          <w:sz w:val="23"/>
-          <w:szCs w:val="23"/>
-        </w:rPr>
-        <w:t>:</w:t>
+        <w:t xml:space="preserve">  test case t4:</w:t>
       </w:r>
       <w:r>
         <w:rPr>
@@ -9837,21 +9785,7 @@
           <w:sz w:val="23"/>
           <w:szCs w:val="23"/>
         </w:rPr>
-        <w:t xml:space="preserve"> </w:t>
-      </w:r>
-      <w:r>
-        <w:rPr>
-          <w:sz w:val="23"/>
-          <w:szCs w:val="23"/>
-        </w:rPr>
-        <w:t xml:space="preserve">expect result: </w:t>
-      </w:r>
-      <w:r>
-        <w:rPr>
-          <w:sz w:val="23"/>
-          <w:szCs w:val="23"/>
-        </w:rPr>
-        <w:t>0</w:t>
+        <w:t xml:space="preserve"> expect result: 0</w:t>
       </w:r>
     </w:p>
     <w:p>
@@ -9866,15 +9800,7 @@
       </w:r>
       <w:r>
         <w:tab/>
-      </w:r>
-      <w:r>
-        <w:t>See src/Tests DataFlowTesting</w:t>
-      </w:r>
-      <w:r>
-        <w:t>_compareTo</w:t>
-      </w:r>
-      <w:r>
-        <w:t>.java</w:t>
+        <w:t>See src/Tests DataFlowTesting_compareTo.java</w:t>
       </w:r>
       <w:r>
         <w:br/>
@@ -10988,6 +10914,232 @@
       </w:rPr>
     </w:lvl>
   </w:abstractNum>
+  <w:abstractNum w:abstractNumId="4" w15:restartNumberingAfterBreak="0">
+    <w:nsid w:val="775F4696"/>
+    <w:multiLevelType w:val="hybridMultilevel"/>
+    <w:tmpl w:val="70E45344"/>
+    <w:lvl w:ilvl="0" w:tplc="0C090001">
+      <w:start w:val="1"/>
+      <w:numFmt w:val="bullet"/>
+      <w:lvlText w:val=""/>
+      <w:lvlJc w:val="left"/>
+      <w:pPr>
+        <w:ind w:left="720" w:hanging="360"/>
+      </w:pPr>
+      <w:rPr>
+        <w:rFonts w:ascii="Symbol" w:hAnsi="Symbol" w:hint="default"/>
+      </w:rPr>
+    </w:lvl>
+    <w:lvl w:ilvl="1" w:tplc="0C090003">
+      <w:start w:val="1"/>
+      <w:numFmt w:val="bullet"/>
+      <w:lvlText w:val="o"/>
+      <w:lvlJc w:val="left"/>
+      <w:pPr>
+        <w:ind w:left="1440" w:hanging="360"/>
+      </w:pPr>
+      <w:rPr>
+        <w:rFonts w:ascii="Courier New" w:hAnsi="Courier New" w:cs="Courier New" w:hint="default"/>
+      </w:rPr>
+    </w:lvl>
+    <w:lvl w:ilvl="2" w:tplc="0C090005">
+      <w:start w:val="1"/>
+      <w:numFmt w:val="bullet"/>
+      <w:lvlText w:val=""/>
+      <w:lvlJc w:val="left"/>
+      <w:pPr>
+        <w:ind w:left="2160" w:hanging="360"/>
+      </w:pPr>
+      <w:rPr>
+        <w:rFonts w:ascii="Wingdings" w:hAnsi="Wingdings" w:hint="default"/>
+      </w:rPr>
+    </w:lvl>
+    <w:lvl w:ilvl="3" w:tplc="0C090001" w:tentative="1">
+      <w:start w:val="1"/>
+      <w:numFmt w:val="bullet"/>
+      <w:lvlText w:val=""/>
+      <w:lvlJc w:val="left"/>
+      <w:pPr>
+        <w:ind w:left="2880" w:hanging="360"/>
+      </w:pPr>
+      <w:rPr>
+        <w:rFonts w:ascii="Symbol" w:hAnsi="Symbol" w:hint="default"/>
+      </w:rPr>
+    </w:lvl>
+    <w:lvl w:ilvl="4" w:tplc="0C090003" w:tentative="1">
+      <w:start w:val="1"/>
+      <w:numFmt w:val="bullet"/>
+      <w:lvlText w:val="o"/>
+      <w:lvlJc w:val="left"/>
+      <w:pPr>
+        <w:ind w:left="3600" w:hanging="360"/>
+      </w:pPr>
+      <w:rPr>
+        <w:rFonts w:ascii="Courier New" w:hAnsi="Courier New" w:cs="Courier New" w:hint="default"/>
+      </w:rPr>
+    </w:lvl>
+    <w:lvl w:ilvl="5" w:tplc="0C090005" w:tentative="1">
+      <w:start w:val="1"/>
+      <w:numFmt w:val="bullet"/>
+      <w:lvlText w:val=""/>
+      <w:lvlJc w:val="left"/>
+      <w:pPr>
+        <w:ind w:left="4320" w:hanging="360"/>
+      </w:pPr>
+      <w:rPr>
+        <w:rFonts w:ascii="Wingdings" w:hAnsi="Wingdings" w:hint="default"/>
+      </w:rPr>
+    </w:lvl>
+    <w:lvl w:ilvl="6" w:tplc="0C090001" w:tentative="1">
+      <w:start w:val="1"/>
+      <w:numFmt w:val="bullet"/>
+      <w:lvlText w:val=""/>
+      <w:lvlJc w:val="left"/>
+      <w:pPr>
+        <w:ind w:left="5040" w:hanging="360"/>
+      </w:pPr>
+      <w:rPr>
+        <w:rFonts w:ascii="Symbol" w:hAnsi="Symbol" w:hint="default"/>
+      </w:rPr>
+    </w:lvl>
+    <w:lvl w:ilvl="7" w:tplc="0C090003" w:tentative="1">
+      <w:start w:val="1"/>
+      <w:numFmt w:val="bullet"/>
+      <w:lvlText w:val="o"/>
+      <w:lvlJc w:val="left"/>
+      <w:pPr>
+        <w:ind w:left="5760" w:hanging="360"/>
+      </w:pPr>
+      <w:rPr>
+        <w:rFonts w:ascii="Courier New" w:hAnsi="Courier New" w:cs="Courier New" w:hint="default"/>
+      </w:rPr>
+    </w:lvl>
+    <w:lvl w:ilvl="8" w:tplc="0C090005" w:tentative="1">
+      <w:start w:val="1"/>
+      <w:numFmt w:val="bullet"/>
+      <w:lvlText w:val=""/>
+      <w:lvlJc w:val="left"/>
+      <w:pPr>
+        <w:ind w:left="6480" w:hanging="360"/>
+      </w:pPr>
+      <w:rPr>
+        <w:rFonts w:ascii="Wingdings" w:hAnsi="Wingdings" w:hint="default"/>
+      </w:rPr>
+    </w:lvl>
+  </w:abstractNum>
+  <w:abstractNum w:abstractNumId="5" w15:restartNumberingAfterBreak="0">
+    <w:nsid w:val="780D6180"/>
+    <w:multiLevelType w:val="hybridMultilevel"/>
+    <w:tmpl w:val="61125F9E"/>
+    <w:lvl w:ilvl="0" w:tplc="0C090001">
+      <w:start w:val="1"/>
+      <w:numFmt w:val="bullet"/>
+      <w:lvlText w:val=""/>
+      <w:lvlJc w:val="left"/>
+      <w:pPr>
+        <w:ind w:left="720" w:hanging="360"/>
+      </w:pPr>
+      <w:rPr>
+        <w:rFonts w:ascii="Symbol" w:hAnsi="Symbol" w:hint="default"/>
+      </w:rPr>
+    </w:lvl>
+    <w:lvl w:ilvl="1" w:tplc="0C090003" w:tentative="1">
+      <w:start w:val="1"/>
+      <w:numFmt w:val="bullet"/>
+      <w:lvlText w:val="o"/>
+      <w:lvlJc w:val="left"/>
+      <w:pPr>
+        <w:ind w:left="1440" w:hanging="360"/>
+      </w:pPr>
+      <w:rPr>
+        <w:rFonts w:ascii="Courier New" w:hAnsi="Courier New" w:cs="Courier New" w:hint="default"/>
+      </w:rPr>
+    </w:lvl>
+    <w:lvl w:ilvl="2" w:tplc="0C090005" w:tentative="1">
+      <w:start w:val="1"/>
+      <w:numFmt w:val="bullet"/>
+      <w:lvlText w:val=""/>
+      <w:lvlJc w:val="left"/>
+      <w:pPr>
+        <w:ind w:left="2160" w:hanging="360"/>
+      </w:pPr>
+      <w:rPr>
+        <w:rFonts w:ascii="Wingdings" w:hAnsi="Wingdings" w:hint="default"/>
+      </w:rPr>
+    </w:lvl>
+    <w:lvl w:ilvl="3" w:tplc="0C090001" w:tentative="1">
+      <w:start w:val="1"/>
+      <w:numFmt w:val="bullet"/>
+      <w:lvlText w:val=""/>
+      <w:lvlJc w:val="left"/>
+      <w:pPr>
+        <w:ind w:left="2880" w:hanging="360"/>
+      </w:pPr>
+      <w:rPr>
+        <w:rFonts w:ascii="Symbol" w:hAnsi="Symbol" w:hint="default"/>
+      </w:rPr>
+    </w:lvl>
+    <w:lvl w:ilvl="4" w:tplc="0C090003" w:tentative="1">
+      <w:start w:val="1"/>
+      <w:numFmt w:val="bullet"/>
+      <w:lvlText w:val="o"/>
+      <w:lvlJc w:val="left"/>
+      <w:pPr>
+        <w:ind w:left="3600" w:hanging="360"/>
+      </w:pPr>
+      <w:rPr>
+        <w:rFonts w:ascii="Courier New" w:hAnsi="Courier New" w:cs="Courier New" w:hint="default"/>
+      </w:rPr>
+    </w:lvl>
+    <w:lvl w:ilvl="5" w:tplc="0C090005" w:tentative="1">
+      <w:start w:val="1"/>
+      <w:numFmt w:val="bullet"/>
+      <w:lvlText w:val=""/>
+      <w:lvlJc w:val="left"/>
+      <w:pPr>
+        <w:ind w:left="4320" w:hanging="360"/>
+      </w:pPr>
+      <w:rPr>
+        <w:rFonts w:ascii="Wingdings" w:hAnsi="Wingdings" w:hint="default"/>
+      </w:rPr>
+    </w:lvl>
+    <w:lvl w:ilvl="6" w:tplc="0C090001" w:tentative="1">
+      <w:start w:val="1"/>
+      <w:numFmt w:val="bullet"/>
+      <w:lvlText w:val=""/>
+      <w:lvlJc w:val="left"/>
+      <w:pPr>
+        <w:ind w:left="5040" w:hanging="360"/>
+      </w:pPr>
+      <w:rPr>
+        <w:rFonts w:ascii="Symbol" w:hAnsi="Symbol" w:hint="default"/>
+      </w:rPr>
+    </w:lvl>
+    <w:lvl w:ilvl="7" w:tplc="0C090003" w:tentative="1">
+      <w:start w:val="1"/>
+      <w:numFmt w:val="bullet"/>
+      <w:lvlText w:val="o"/>
+      <w:lvlJc w:val="left"/>
+      <w:pPr>
+        <w:ind w:left="5760" w:hanging="360"/>
+      </w:pPr>
+      <w:rPr>
+        <w:rFonts w:ascii="Courier New" w:hAnsi="Courier New" w:cs="Courier New" w:hint="default"/>
+      </w:rPr>
+    </w:lvl>
+    <w:lvl w:ilvl="8" w:tplc="0C090005" w:tentative="1">
+      <w:start w:val="1"/>
+      <w:numFmt w:val="bullet"/>
+      <w:lvlText w:val=""/>
+      <w:lvlJc w:val="left"/>
+      <w:pPr>
+        <w:ind w:left="6480" w:hanging="360"/>
+      </w:pPr>
+      <w:rPr>
+        <w:rFonts w:ascii="Wingdings" w:hAnsi="Wingdings" w:hint="default"/>
+      </w:rPr>
+    </w:lvl>
+  </w:abstractNum>
   <w:num w:numId="1" w16cid:durableId="1242107848">
     <w:abstractNumId w:val="2"/>
   </w:num>
@@ -10999,6 +11151,12 @@
   </w:num>
   <w:num w:numId="4" w16cid:durableId="118498564">
     <w:abstractNumId w:val="3"/>
+  </w:num>
+  <w:num w:numId="5" w16cid:durableId="21437504">
+    <w:abstractNumId w:val="4"/>
+  </w:num>
+  <w:num w:numId="6" w16cid:durableId="1606307240">
+    <w:abstractNumId w:val="5"/>
   </w:num>
 </w:numbering>
 </file>

</xml_diff>

<commit_message>
brandon, updates to report
dotpoints for task 1 part 1 and 2
</commit_message>
<xml_diff>
--- a/Report.docx
+++ b/Report.docx
@@ -160,6 +160,9 @@
       <w:r>
         <w:t>-2 and 2 will be included as outside the upper and lower bounds</w:t>
       </w:r>
+      <w:r>
+        <w:t>. These values will result in a number format exception.</w:t>
+      </w:r>
     </w:p>
     <w:p>
       <w:pPr>
@@ -221,10 +224,7 @@
         </w:numPr>
       </w:pPr>
       <w:r>
-        <w:t>Zero values for each signum in bounds</w:t>
-      </w:r>
-      <w:r>
-        <w:t>.</w:t>
+        <w:t>Zero values for each signum in bounds.</w:t>
       </w:r>
     </w:p>
     <w:p>
@@ -263,16 +263,7 @@
         </w:numPr>
       </w:pPr>
       <w:r>
-        <w:t>Z</w:t>
-      </w:r>
-      <w:r>
-        <w:t>ero valu</w:t>
-      </w:r>
-      <w:r>
-        <w:t>es</w:t>
-      </w:r>
-      <w:r>
-        <w:t xml:space="preserve"> for each signum in bounds</w:t>
+        <w:t>Zero values for each signum in bounds</w:t>
       </w:r>
       <w:r>
         <w:t>.</w:t>
@@ -376,6 +367,55 @@
     </w:p>
     <w:p>
       <w:r>
+        <w:t>Test Values:</w:t>
+      </w:r>
+    </w:p>
+    <w:p>
+      <w:pPr>
+        <w:pStyle w:val="ListParagraph"/>
+        <w:numPr>
+          <w:ilvl w:val="0"/>
+          <w:numId w:val="8"/>
+        </w:numPr>
+      </w:pPr>
+      <w:r>
+        <w:t>signum</w:t>
+      </w:r>
+      <w:r>
+        <w:t xml:space="preserve"> values: {-2,-1,0,1,2}</w:t>
+      </w:r>
+    </w:p>
+    <w:p>
+      <w:pPr>
+        <w:pStyle w:val="ListParagraph"/>
+        <w:numPr>
+          <w:ilvl w:val="0"/>
+          <w:numId w:val="8"/>
+        </w:numPr>
+      </w:pPr>
+      <w:r>
+        <w:t>magnitude values: {</w:t>
+      </w:r>
+      <w:r>
+        <w:t xml:space="preserve">empty array, array full of zeros, array with at least one non-zero </w:t>
+      </w:r>
+      <w:r>
+        <w:t>value</w:t>
+      </w:r>
+      <w:r>
+        <w:t>}</w:t>
+      </w:r>
+    </w:p>
+    <w:p>
+      <w:r>
+        <w:t xml:space="preserve">Every combination of the two sets are used to assess </w:t>
+      </w:r>
+      <w:r>
+        <w:t>exceptions thrown and resulting values.</w:t>
+      </w:r>
+    </w:p>
+    <w:p>
+      <w:r>
         <w:t>Public BigInteger(String val, int radix)</w:t>
       </w:r>
     </w:p>
@@ -393,13 +433,71 @@
         </w:numPr>
       </w:pPr>
       <w:r>
-        <w:t>Radix is in bounds (1&lt;radix&lt;</w:t>
-      </w:r>
-      <w:r>
-        <w:t>37</w:t>
+        <w:t xml:space="preserve">Radix is in bounds </w:t>
+      </w:r>
+      <w:r>
+        <w:t>must be greater than or equal</w:t>
+      </w:r>
+      <w:r>
+        <w:t xml:space="preserve"> to 2 and less than or equal to 36</w:t>
+      </w:r>
+    </w:p>
+    <w:p>
+      <w:pPr>
+        <w:pStyle w:val="ListParagraph"/>
+        <w:numPr>
+          <w:ilvl w:val="1"/>
+          <w:numId w:val="6"/>
+        </w:numPr>
+      </w:pPr>
+      <w:r>
+        <w:t xml:space="preserve">Radix determines </w:t>
+      </w:r>
+      <w:r>
+        <w:t>what base to read the value string by.</w:t>
+      </w:r>
+    </w:p>
+    <w:p>
+      <w:pPr>
+        <w:pStyle w:val="ListParagraph"/>
+        <w:numPr>
+          <w:ilvl w:val="1"/>
+          <w:numId w:val="6"/>
+        </w:numPr>
+      </w:pPr>
+      <w:r>
+        <w:t>Radix may b</w:t>
+      </w:r>
+      <w:r>
+        <w:t xml:space="preserve">e 2 denoting base 2 all the way to 36 </w:t>
+      </w:r>
+      <w:r>
+        <w:t xml:space="preserve">denoting base 36 </w:t>
+      </w:r>
+      <w:r>
+        <w:t>(</w:t>
+      </w:r>
+      <w:r>
+        <w:t>every number and alphabet character used</w:t>
       </w:r>
       <w:r>
         <w:t>)</w:t>
+      </w:r>
+    </w:p>
+    <w:p>
+      <w:pPr>
+        <w:pStyle w:val="ListParagraph"/>
+        <w:numPr>
+          <w:ilvl w:val="1"/>
+          <w:numId w:val="6"/>
+        </w:numPr>
+      </w:pPr>
+      <w:r>
+        <w:lastRenderedPageBreak/>
+        <w:t>Radix below 2 or above 36 will result in a number format e</w:t>
+      </w:r>
+      <w:r>
+        <w:t>xception.</w:t>
       </w:r>
     </w:p>
     <w:p>
@@ -421,27 +519,78 @@
       <w:pPr>
         <w:pStyle w:val="ListParagraph"/>
         <w:numPr>
-          <w:ilvl w:val="0"/>
+          <w:ilvl w:val="1"/>
           <w:numId w:val="6"/>
         </w:numPr>
       </w:pPr>
       <w:r>
-        <w:t>Illegal character</w:t>
-      </w:r>
-      <w:r>
-        <w:t>s</w:t>
-      </w:r>
-      <w:r>
-        <w:t xml:space="preserve"> </w:t>
-      </w:r>
-      <w:r>
-        <w:t>(</w:t>
-      </w:r>
-      <w:r>
-        <w:t>characters</w:t>
-      </w:r>
-      <w:r>
-        <w:t xml:space="preserve"> that are not alphanumeric or +- at the start)</w:t>
+        <w:t>C</w:t>
+      </w:r>
+      <w:r>
+        <w:t>haracters</w:t>
+      </w:r>
+      <w:r>
+        <w:t xml:space="preserve"> may</w:t>
+      </w:r>
+      <w:r>
+        <w:t xml:space="preserve"> be present at the beginning of </w:t>
+      </w:r>
+      <w:r>
+        <w:t xml:space="preserve">the </w:t>
+      </w:r>
+      <w:r>
+        <w:t>val</w:t>
+      </w:r>
+      <w:r>
+        <w:t xml:space="preserve"> string</w:t>
+      </w:r>
+      <w:r>
+        <w:t xml:space="preserve"> to reflect the sign </w:t>
+      </w:r>
+      <w:r>
+        <w:t>o</w:t>
+      </w:r>
+      <w:r>
+        <w:t>f the resulting value.</w:t>
+      </w:r>
+    </w:p>
+    <w:p>
+      <w:pPr>
+        <w:pStyle w:val="ListParagraph"/>
+        <w:numPr>
+          <w:ilvl w:val="1"/>
+          <w:numId w:val="6"/>
+        </w:numPr>
+      </w:pPr>
+      <w:r>
+        <w:t xml:space="preserve">The </w:t>
+      </w:r>
+      <w:r>
+        <w:t>‘+’</w:t>
+      </w:r>
+      <w:r>
+        <w:t xml:space="preserve"> character</w:t>
+      </w:r>
+      <w:r>
+        <w:t xml:space="preserve"> and no character results in a positive value</w:t>
+      </w:r>
+      <w:r>
+        <w:t>.</w:t>
+      </w:r>
+    </w:p>
+    <w:p>
+      <w:pPr>
+        <w:pStyle w:val="ListParagraph"/>
+        <w:numPr>
+          <w:ilvl w:val="1"/>
+          <w:numId w:val="6"/>
+        </w:numPr>
+      </w:pPr>
+      <w:r>
+        <w:t xml:space="preserve">The </w:t>
+      </w:r>
+      <w:r>
+        <w:t>‘-‘ character results in a negative value.</w:t>
       </w:r>
     </w:p>
     <w:p>
@@ -453,19 +602,224 @@
         </w:numPr>
       </w:pPr>
       <w:r>
-        <w:t xml:space="preserve">Alphanumerics in the string do not exceed the </w:t>
-      </w:r>
-      <w:r>
-        <w:t xml:space="preserve">radix (if radix equals 2 value may only contain </w:t>
-      </w:r>
-      <w:r>
-        <w:t>‘1’s and ‘0’s</w:t>
-      </w:r>
-      <w:r>
-        <w:t>)</w:t>
+        <w:t>Illegal character</w:t>
+      </w:r>
+      <w:r>
+        <w:t>s</w:t>
+      </w:r>
+      <w:r>
+        <w:t xml:space="preserve"> </w:t>
+      </w:r>
+      <w:r>
+        <w:t>(</w:t>
+      </w:r>
+      <w:r>
+        <w:t>characters</w:t>
+      </w:r>
+      <w:r>
+        <w:t xml:space="preserve"> that are not alphanumeric or </w:t>
+      </w:r>
+      <w:r>
+        <w:t>‘</w:t>
+      </w:r>
+      <w:r>
+        <w:t>+</w:t>
+      </w:r>
+      <w:r>
+        <w:t>’</w:t>
+      </w:r>
+      <w:r>
+        <w:t xml:space="preserve"> or ‘</w:t>
+      </w:r>
+      <w:r>
+        <w:t>-</w:t>
+      </w:r>
+      <w:r>
+        <w:t>‘</w:t>
+      </w:r>
+      <w:r>
+        <w:t xml:space="preserve"> at the start)</w:t>
+      </w:r>
+    </w:p>
+    <w:p>
+      <w:pPr>
+        <w:pStyle w:val="ListParagraph"/>
+        <w:numPr>
+          <w:ilvl w:val="1"/>
+          <w:numId w:val="6"/>
+        </w:numPr>
+      </w:pPr>
+      <w:r>
+        <w:t>The</w:t>
+      </w:r>
+      <w:r>
+        <w:t>ir presence will cause a number format exception.</w:t>
+      </w:r>
+    </w:p>
+    <w:p>
+      <w:pPr>
+        <w:pStyle w:val="ListParagraph"/>
+        <w:numPr>
+          <w:ilvl w:val="0"/>
+          <w:numId w:val="6"/>
+        </w:numPr>
+      </w:pPr>
+      <w:r>
+        <w:t>Alphanumeric</w:t>
+      </w:r>
+      <w:r>
+        <w:t xml:space="preserve"> </w:t>
+      </w:r>
+      <w:r>
+        <w:t xml:space="preserve">characters </w:t>
+      </w:r>
+      <w:r>
+        <w:t xml:space="preserve">in the string </w:t>
+      </w:r>
+      <w:r>
+        <w:t>cannot</w:t>
+      </w:r>
+      <w:r>
+        <w:t xml:space="preserve"> exceed the </w:t>
+      </w:r>
+      <w:r>
+        <w:t>radix</w:t>
       </w:r>
       <w:r>
         <w:t>.</w:t>
+      </w:r>
+    </w:p>
+    <w:p>
+      <w:pPr>
+        <w:pStyle w:val="ListParagraph"/>
+        <w:numPr>
+          <w:ilvl w:val="1"/>
+          <w:numId w:val="6"/>
+        </w:numPr>
+      </w:pPr>
+      <w:r>
+        <w:t>I</w:t>
+      </w:r>
+      <w:r>
+        <w:t>f radix equals 2</w:t>
+      </w:r>
+      <w:r>
+        <w:t>,</w:t>
+      </w:r>
+      <w:r>
+        <w:t xml:space="preserve"> val may only contain </w:t>
+      </w:r>
+      <w:r>
+        <w:t>‘1’s and ‘0’s.</w:t>
+      </w:r>
+    </w:p>
+    <w:p>
+      <w:pPr>
+        <w:pStyle w:val="ListParagraph"/>
+        <w:numPr>
+          <w:ilvl w:val="1"/>
+          <w:numId w:val="6"/>
+        </w:numPr>
+      </w:pPr>
+      <w:r>
+        <w:t>If the val string exceeds the radix a number format exception will be thrown.</w:t>
+      </w:r>
+    </w:p>
+    <w:p>
+      <w:r>
+        <w:t>Test Values:</w:t>
+      </w:r>
+    </w:p>
+    <w:p>
+      <w:pPr>
+        <w:pStyle w:val="ListParagraph"/>
+        <w:numPr>
+          <w:ilvl w:val="0"/>
+          <w:numId w:val="9"/>
+        </w:numPr>
+      </w:pPr>
+      <w:r>
+        <w:t>Radix values {</w:t>
+      </w:r>
+      <w:r>
+        <w:t>1,2,10,36,37</w:t>
+      </w:r>
+      <w:r>
+        <w:t>}</w:t>
+      </w:r>
+    </w:p>
+    <w:p>
+      <w:pPr>
+        <w:pStyle w:val="ListParagraph"/>
+        <w:numPr>
+          <w:ilvl w:val="0"/>
+          <w:numId w:val="9"/>
+        </w:numPr>
+      </w:pPr>
+      <w:r>
+        <w:t xml:space="preserve">Beginning character </w:t>
+      </w:r>
+      <w:r>
+        <w:t>appended</w:t>
+      </w:r>
+      <w:r>
+        <w:t xml:space="preserve"> val</w:t>
+      </w:r>
+      <w:r>
+        <w:t xml:space="preserve"> values {</w:t>
+      </w:r>
+      <w:r>
+        <w:t>‘+’, ‘-‘, ‘’</w:t>
+      </w:r>
+      <w:r>
+        <w:t>}</w:t>
+      </w:r>
+    </w:p>
+    <w:p>
+      <w:pPr>
+        <w:pStyle w:val="ListParagraph"/>
+        <w:numPr>
+          <w:ilvl w:val="0"/>
+          <w:numId w:val="9"/>
+        </w:numPr>
+      </w:pPr>
+      <w:r>
+        <w:t>Special character inclusion</w:t>
+      </w:r>
+      <w:r>
+        <w:t xml:space="preserve"> {present, not present}</w:t>
+      </w:r>
+    </w:p>
+    <w:p>
+      <w:pPr>
+        <w:pStyle w:val="ListParagraph"/>
+        <w:numPr>
+          <w:ilvl w:val="0"/>
+          <w:numId w:val="9"/>
+        </w:numPr>
+      </w:pPr>
+      <w:r>
+        <w:t xml:space="preserve">Val string will </w:t>
+      </w:r>
+      <w:r>
+        <w:t xml:space="preserve">characters values {zeros and ones, </w:t>
+      </w:r>
+      <w:r>
+        <w:t>all base 10 digits, every alpha numeric character</w:t>
+      </w:r>
+      <w:r>
+        <w:t>}</w:t>
+      </w:r>
+    </w:p>
+    <w:p>
+      <w:r>
+        <w:t>Every combination of the</w:t>
+      </w:r>
+      <w:r>
+        <w:t xml:space="preserve">se </w:t>
+      </w:r>
+      <w:r>
+        <w:t>sets are used to assess exceptions thrown and resulting values.</w:t>
       </w:r>
     </w:p>
     <w:p>
@@ -504,7 +858,6 @@
         <w:br/>
       </w:r>
       <w:r>
-        <w:lastRenderedPageBreak/>
         <w:br/>
         <w:t>test coverage:</w:t>
       </w:r>
@@ -555,6 +908,7 @@
         <w:rPr>
           <w:rStyle w:val="Heading1Char"/>
         </w:rPr>
+        <w:lastRenderedPageBreak/>
         <w:t>Task3: White-box Testing: Data Flow Testing</w:t>
       </w:r>
       <w:r>
@@ -596,10 +950,10 @@
             <v:path o:extrusionok="f" gradientshapeok="t" o:connecttype="rect"/>
             <o:lock v:ext="edit" aspectratio="t"/>
           </v:shapetype>
-          <v:shape id="_x0000_i1025" type="#_x0000_t75" style="width:450.75pt;height:647.25pt" o:ole="">
+          <v:shape id="_x0000_i1025" type="#_x0000_t75" style="width:450.8pt;height:646.75pt" o:ole="">
             <v:imagedata r:id="rId5" o:title=""/>
           </v:shape>
-          <o:OLEObject Type="Embed" ProgID="Visio.Drawing.15" ShapeID="_x0000_i1025" DrawAspect="Content" ObjectID="_1712579516" r:id="rId6"/>
+          <o:OLEObject Type="Embed" ProgID="Visio.Drawing.15" ShapeID="_x0000_i1025" DrawAspect="Content" ObjectID="_1712607199" r:id="rId6"/>
         </w:object>
       </w:r>
     </w:p>
@@ -6021,10 +6375,10 @@
       </w:r>
       <w:r>
         <w:object w:dxaOrig="9646" w:dyaOrig="15405" w14:anchorId="5B73415A">
-          <v:shape id="_x0000_i1026" type="#_x0000_t75" style="width:411pt;height:654.75pt" o:ole="">
+          <v:shape id="_x0000_i1026" type="#_x0000_t75" style="width:410.7pt;height:654.9pt" o:ole="">
             <v:imagedata r:id="rId7" o:title=""/>
           </v:shape>
-          <o:OLEObject Type="Embed" ProgID="Visio.Drawing.15" ShapeID="_x0000_i1026" DrawAspect="Content" ObjectID="_1712579517" r:id="rId8"/>
+          <o:OLEObject Type="Embed" ProgID="Visio.Drawing.15" ShapeID="_x0000_i1026" DrawAspect="Content" ObjectID="_1712607200" r:id="rId8"/>
         </w:object>
       </w:r>
       <w:r>
@@ -10915,6 +11269,345 @@
     </w:lvl>
   </w:abstractNum>
   <w:abstractNum w:abstractNumId="4" w15:restartNumberingAfterBreak="0">
+    <w:nsid w:val="69B0482F"/>
+    <w:multiLevelType w:val="hybridMultilevel"/>
+    <w:tmpl w:val="503C61B6"/>
+    <w:lvl w:ilvl="0" w:tplc="0C090001">
+      <w:start w:val="1"/>
+      <w:numFmt w:val="bullet"/>
+      <w:lvlText w:val=""/>
+      <w:lvlJc w:val="left"/>
+      <w:pPr>
+        <w:ind w:left="720" w:hanging="360"/>
+      </w:pPr>
+      <w:rPr>
+        <w:rFonts w:ascii="Symbol" w:hAnsi="Symbol" w:hint="default"/>
+      </w:rPr>
+    </w:lvl>
+    <w:lvl w:ilvl="1" w:tplc="0C090003" w:tentative="1">
+      <w:start w:val="1"/>
+      <w:numFmt w:val="bullet"/>
+      <w:lvlText w:val="o"/>
+      <w:lvlJc w:val="left"/>
+      <w:pPr>
+        <w:ind w:left="1440" w:hanging="360"/>
+      </w:pPr>
+      <w:rPr>
+        <w:rFonts w:ascii="Courier New" w:hAnsi="Courier New" w:cs="Courier New" w:hint="default"/>
+      </w:rPr>
+    </w:lvl>
+    <w:lvl w:ilvl="2" w:tplc="0C090005" w:tentative="1">
+      <w:start w:val="1"/>
+      <w:numFmt w:val="bullet"/>
+      <w:lvlText w:val=""/>
+      <w:lvlJc w:val="left"/>
+      <w:pPr>
+        <w:ind w:left="2160" w:hanging="360"/>
+      </w:pPr>
+      <w:rPr>
+        <w:rFonts w:ascii="Wingdings" w:hAnsi="Wingdings" w:hint="default"/>
+      </w:rPr>
+    </w:lvl>
+    <w:lvl w:ilvl="3" w:tplc="0C090001" w:tentative="1">
+      <w:start w:val="1"/>
+      <w:numFmt w:val="bullet"/>
+      <w:lvlText w:val=""/>
+      <w:lvlJc w:val="left"/>
+      <w:pPr>
+        <w:ind w:left="2880" w:hanging="360"/>
+      </w:pPr>
+      <w:rPr>
+        <w:rFonts w:ascii="Symbol" w:hAnsi="Symbol" w:hint="default"/>
+      </w:rPr>
+    </w:lvl>
+    <w:lvl w:ilvl="4" w:tplc="0C090003" w:tentative="1">
+      <w:start w:val="1"/>
+      <w:numFmt w:val="bullet"/>
+      <w:lvlText w:val="o"/>
+      <w:lvlJc w:val="left"/>
+      <w:pPr>
+        <w:ind w:left="3600" w:hanging="360"/>
+      </w:pPr>
+      <w:rPr>
+        <w:rFonts w:ascii="Courier New" w:hAnsi="Courier New" w:cs="Courier New" w:hint="default"/>
+      </w:rPr>
+    </w:lvl>
+    <w:lvl w:ilvl="5" w:tplc="0C090005" w:tentative="1">
+      <w:start w:val="1"/>
+      <w:numFmt w:val="bullet"/>
+      <w:lvlText w:val=""/>
+      <w:lvlJc w:val="left"/>
+      <w:pPr>
+        <w:ind w:left="4320" w:hanging="360"/>
+      </w:pPr>
+      <w:rPr>
+        <w:rFonts w:ascii="Wingdings" w:hAnsi="Wingdings" w:hint="default"/>
+      </w:rPr>
+    </w:lvl>
+    <w:lvl w:ilvl="6" w:tplc="0C090001" w:tentative="1">
+      <w:start w:val="1"/>
+      <w:numFmt w:val="bullet"/>
+      <w:lvlText w:val=""/>
+      <w:lvlJc w:val="left"/>
+      <w:pPr>
+        <w:ind w:left="5040" w:hanging="360"/>
+      </w:pPr>
+      <w:rPr>
+        <w:rFonts w:ascii="Symbol" w:hAnsi="Symbol" w:hint="default"/>
+      </w:rPr>
+    </w:lvl>
+    <w:lvl w:ilvl="7" w:tplc="0C090003" w:tentative="1">
+      <w:start w:val="1"/>
+      <w:numFmt w:val="bullet"/>
+      <w:lvlText w:val="o"/>
+      <w:lvlJc w:val="left"/>
+      <w:pPr>
+        <w:ind w:left="5760" w:hanging="360"/>
+      </w:pPr>
+      <w:rPr>
+        <w:rFonts w:ascii="Courier New" w:hAnsi="Courier New" w:cs="Courier New" w:hint="default"/>
+      </w:rPr>
+    </w:lvl>
+    <w:lvl w:ilvl="8" w:tplc="0C090005" w:tentative="1">
+      <w:start w:val="1"/>
+      <w:numFmt w:val="bullet"/>
+      <w:lvlText w:val=""/>
+      <w:lvlJc w:val="left"/>
+      <w:pPr>
+        <w:ind w:left="6480" w:hanging="360"/>
+      </w:pPr>
+      <w:rPr>
+        <w:rFonts w:ascii="Wingdings" w:hAnsi="Wingdings" w:hint="default"/>
+      </w:rPr>
+    </w:lvl>
+  </w:abstractNum>
+  <w:abstractNum w:abstractNumId="5" w15:restartNumberingAfterBreak="0">
+    <w:nsid w:val="6AD23F6F"/>
+    <w:multiLevelType w:val="hybridMultilevel"/>
+    <w:tmpl w:val="785AA3F2"/>
+    <w:lvl w:ilvl="0" w:tplc="0C090001">
+      <w:start w:val="1"/>
+      <w:numFmt w:val="bullet"/>
+      <w:lvlText w:val=""/>
+      <w:lvlJc w:val="left"/>
+      <w:pPr>
+        <w:ind w:left="720" w:hanging="360"/>
+      </w:pPr>
+      <w:rPr>
+        <w:rFonts w:ascii="Symbol" w:hAnsi="Symbol" w:hint="default"/>
+      </w:rPr>
+    </w:lvl>
+    <w:lvl w:ilvl="1" w:tplc="0C090003" w:tentative="1">
+      <w:start w:val="1"/>
+      <w:numFmt w:val="bullet"/>
+      <w:lvlText w:val="o"/>
+      <w:lvlJc w:val="left"/>
+      <w:pPr>
+        <w:ind w:left="1440" w:hanging="360"/>
+      </w:pPr>
+      <w:rPr>
+        <w:rFonts w:ascii="Courier New" w:hAnsi="Courier New" w:cs="Courier New" w:hint="default"/>
+      </w:rPr>
+    </w:lvl>
+    <w:lvl w:ilvl="2" w:tplc="0C090005" w:tentative="1">
+      <w:start w:val="1"/>
+      <w:numFmt w:val="bullet"/>
+      <w:lvlText w:val=""/>
+      <w:lvlJc w:val="left"/>
+      <w:pPr>
+        <w:ind w:left="2160" w:hanging="360"/>
+      </w:pPr>
+      <w:rPr>
+        <w:rFonts w:ascii="Wingdings" w:hAnsi="Wingdings" w:hint="default"/>
+      </w:rPr>
+    </w:lvl>
+    <w:lvl w:ilvl="3" w:tplc="0C090001" w:tentative="1">
+      <w:start w:val="1"/>
+      <w:numFmt w:val="bullet"/>
+      <w:lvlText w:val=""/>
+      <w:lvlJc w:val="left"/>
+      <w:pPr>
+        <w:ind w:left="2880" w:hanging="360"/>
+      </w:pPr>
+      <w:rPr>
+        <w:rFonts w:ascii="Symbol" w:hAnsi="Symbol" w:hint="default"/>
+      </w:rPr>
+    </w:lvl>
+    <w:lvl w:ilvl="4" w:tplc="0C090003" w:tentative="1">
+      <w:start w:val="1"/>
+      <w:numFmt w:val="bullet"/>
+      <w:lvlText w:val="o"/>
+      <w:lvlJc w:val="left"/>
+      <w:pPr>
+        <w:ind w:left="3600" w:hanging="360"/>
+      </w:pPr>
+      <w:rPr>
+        <w:rFonts w:ascii="Courier New" w:hAnsi="Courier New" w:cs="Courier New" w:hint="default"/>
+      </w:rPr>
+    </w:lvl>
+    <w:lvl w:ilvl="5" w:tplc="0C090005" w:tentative="1">
+      <w:start w:val="1"/>
+      <w:numFmt w:val="bullet"/>
+      <w:lvlText w:val=""/>
+      <w:lvlJc w:val="left"/>
+      <w:pPr>
+        <w:ind w:left="4320" w:hanging="360"/>
+      </w:pPr>
+      <w:rPr>
+        <w:rFonts w:ascii="Wingdings" w:hAnsi="Wingdings" w:hint="default"/>
+      </w:rPr>
+    </w:lvl>
+    <w:lvl w:ilvl="6" w:tplc="0C090001" w:tentative="1">
+      <w:start w:val="1"/>
+      <w:numFmt w:val="bullet"/>
+      <w:lvlText w:val=""/>
+      <w:lvlJc w:val="left"/>
+      <w:pPr>
+        <w:ind w:left="5040" w:hanging="360"/>
+      </w:pPr>
+      <w:rPr>
+        <w:rFonts w:ascii="Symbol" w:hAnsi="Symbol" w:hint="default"/>
+      </w:rPr>
+    </w:lvl>
+    <w:lvl w:ilvl="7" w:tplc="0C090003" w:tentative="1">
+      <w:start w:val="1"/>
+      <w:numFmt w:val="bullet"/>
+      <w:lvlText w:val="o"/>
+      <w:lvlJc w:val="left"/>
+      <w:pPr>
+        <w:ind w:left="5760" w:hanging="360"/>
+      </w:pPr>
+      <w:rPr>
+        <w:rFonts w:ascii="Courier New" w:hAnsi="Courier New" w:cs="Courier New" w:hint="default"/>
+      </w:rPr>
+    </w:lvl>
+    <w:lvl w:ilvl="8" w:tplc="0C090005" w:tentative="1">
+      <w:start w:val="1"/>
+      <w:numFmt w:val="bullet"/>
+      <w:lvlText w:val=""/>
+      <w:lvlJc w:val="left"/>
+      <w:pPr>
+        <w:ind w:left="6480" w:hanging="360"/>
+      </w:pPr>
+      <w:rPr>
+        <w:rFonts w:ascii="Wingdings" w:hAnsi="Wingdings" w:hint="default"/>
+      </w:rPr>
+    </w:lvl>
+  </w:abstractNum>
+  <w:abstractNum w:abstractNumId="6" w15:restartNumberingAfterBreak="0">
+    <w:nsid w:val="6BDA58C6"/>
+    <w:multiLevelType w:val="hybridMultilevel"/>
+    <w:tmpl w:val="B6BCD546"/>
+    <w:lvl w:ilvl="0" w:tplc="0C090001">
+      <w:start w:val="1"/>
+      <w:numFmt w:val="bullet"/>
+      <w:lvlText w:val=""/>
+      <w:lvlJc w:val="left"/>
+      <w:pPr>
+        <w:ind w:left="720" w:hanging="360"/>
+      </w:pPr>
+      <w:rPr>
+        <w:rFonts w:ascii="Symbol" w:hAnsi="Symbol" w:hint="default"/>
+      </w:rPr>
+    </w:lvl>
+    <w:lvl w:ilvl="1" w:tplc="0C090003" w:tentative="1">
+      <w:start w:val="1"/>
+      <w:numFmt w:val="bullet"/>
+      <w:lvlText w:val="o"/>
+      <w:lvlJc w:val="left"/>
+      <w:pPr>
+        <w:ind w:left="1440" w:hanging="360"/>
+      </w:pPr>
+      <w:rPr>
+        <w:rFonts w:ascii="Courier New" w:hAnsi="Courier New" w:cs="Courier New" w:hint="default"/>
+      </w:rPr>
+    </w:lvl>
+    <w:lvl w:ilvl="2" w:tplc="0C090005" w:tentative="1">
+      <w:start w:val="1"/>
+      <w:numFmt w:val="bullet"/>
+      <w:lvlText w:val=""/>
+      <w:lvlJc w:val="left"/>
+      <w:pPr>
+        <w:ind w:left="2160" w:hanging="360"/>
+      </w:pPr>
+      <w:rPr>
+        <w:rFonts w:ascii="Wingdings" w:hAnsi="Wingdings" w:hint="default"/>
+      </w:rPr>
+    </w:lvl>
+    <w:lvl w:ilvl="3" w:tplc="0C090001" w:tentative="1">
+      <w:start w:val="1"/>
+      <w:numFmt w:val="bullet"/>
+      <w:lvlText w:val=""/>
+      <w:lvlJc w:val="left"/>
+      <w:pPr>
+        <w:ind w:left="2880" w:hanging="360"/>
+      </w:pPr>
+      <w:rPr>
+        <w:rFonts w:ascii="Symbol" w:hAnsi="Symbol" w:hint="default"/>
+      </w:rPr>
+    </w:lvl>
+    <w:lvl w:ilvl="4" w:tplc="0C090003" w:tentative="1">
+      <w:start w:val="1"/>
+      <w:numFmt w:val="bullet"/>
+      <w:lvlText w:val="o"/>
+      <w:lvlJc w:val="left"/>
+      <w:pPr>
+        <w:ind w:left="3600" w:hanging="360"/>
+      </w:pPr>
+      <w:rPr>
+        <w:rFonts w:ascii="Courier New" w:hAnsi="Courier New" w:cs="Courier New" w:hint="default"/>
+      </w:rPr>
+    </w:lvl>
+    <w:lvl w:ilvl="5" w:tplc="0C090005" w:tentative="1">
+      <w:start w:val="1"/>
+      <w:numFmt w:val="bullet"/>
+      <w:lvlText w:val=""/>
+      <w:lvlJc w:val="left"/>
+      <w:pPr>
+        <w:ind w:left="4320" w:hanging="360"/>
+      </w:pPr>
+      <w:rPr>
+        <w:rFonts w:ascii="Wingdings" w:hAnsi="Wingdings" w:hint="default"/>
+      </w:rPr>
+    </w:lvl>
+    <w:lvl w:ilvl="6" w:tplc="0C090001" w:tentative="1">
+      <w:start w:val="1"/>
+      <w:numFmt w:val="bullet"/>
+      <w:lvlText w:val=""/>
+      <w:lvlJc w:val="left"/>
+      <w:pPr>
+        <w:ind w:left="5040" w:hanging="360"/>
+      </w:pPr>
+      <w:rPr>
+        <w:rFonts w:ascii="Symbol" w:hAnsi="Symbol" w:hint="default"/>
+      </w:rPr>
+    </w:lvl>
+    <w:lvl w:ilvl="7" w:tplc="0C090003" w:tentative="1">
+      <w:start w:val="1"/>
+      <w:numFmt w:val="bullet"/>
+      <w:lvlText w:val="o"/>
+      <w:lvlJc w:val="left"/>
+      <w:pPr>
+        <w:ind w:left="5760" w:hanging="360"/>
+      </w:pPr>
+      <w:rPr>
+        <w:rFonts w:ascii="Courier New" w:hAnsi="Courier New" w:cs="Courier New" w:hint="default"/>
+      </w:rPr>
+    </w:lvl>
+    <w:lvl w:ilvl="8" w:tplc="0C090005" w:tentative="1">
+      <w:start w:val="1"/>
+      <w:numFmt w:val="bullet"/>
+      <w:lvlText w:val=""/>
+      <w:lvlJc w:val="left"/>
+      <w:pPr>
+        <w:ind w:left="6480" w:hanging="360"/>
+      </w:pPr>
+      <w:rPr>
+        <w:rFonts w:ascii="Wingdings" w:hAnsi="Wingdings" w:hint="default"/>
+      </w:rPr>
+    </w:lvl>
+  </w:abstractNum>
+  <w:abstractNum w:abstractNumId="7" w15:restartNumberingAfterBreak="0">
     <w:nsid w:val="775F4696"/>
     <w:multiLevelType w:val="hybridMultilevel"/>
     <w:tmpl w:val="70E45344"/>
@@ -11027,7 +11720,7 @@
       </w:rPr>
     </w:lvl>
   </w:abstractNum>
-  <w:abstractNum w:abstractNumId="5" w15:restartNumberingAfterBreak="0">
+  <w:abstractNum w:abstractNumId="8" w15:restartNumberingAfterBreak="0">
     <w:nsid w:val="780D6180"/>
     <w:multiLevelType w:val="hybridMultilevel"/>
     <w:tmpl w:val="61125F9E"/>
@@ -11043,7 +11736,7 @@
         <w:rFonts w:ascii="Symbol" w:hAnsi="Symbol" w:hint="default"/>
       </w:rPr>
     </w:lvl>
-    <w:lvl w:ilvl="1" w:tplc="0C090003" w:tentative="1">
+    <w:lvl w:ilvl="1" w:tplc="0C090003">
       <w:start w:val="1"/>
       <w:numFmt w:val="bullet"/>
       <w:lvlText w:val="o"/>
@@ -11153,9 +11846,18 @@
     <w:abstractNumId w:val="3"/>
   </w:num>
   <w:num w:numId="5" w16cid:durableId="21437504">
+    <w:abstractNumId w:val="7"/>
+  </w:num>
+  <w:num w:numId="6" w16cid:durableId="1606307240">
+    <w:abstractNumId w:val="8"/>
+  </w:num>
+  <w:num w:numId="7" w16cid:durableId="218522139">
+    <w:abstractNumId w:val="6"/>
+  </w:num>
+  <w:num w:numId="8" w16cid:durableId="1656177497">
     <w:abstractNumId w:val="4"/>
   </w:num>
-  <w:num w:numId="6" w16cid:durableId="1606307240">
+  <w:num w:numId="9" w16cid:durableId="914894176">
     <w:abstractNumId w:val="5"/>
   </w:num>
 </w:numbering>

</xml_diff>

<commit_message>
brandon updated completion table
</commit_message>
<xml_diff>
--- a/Report.docx
+++ b/Report.docx
@@ -54,7 +54,20 @@
         <w:br/>
       </w:r>
       <w:r>
-        <w:t>public BigInteger(int signum, byte[] magnitude)</w:t>
+        <w:t xml:space="preserve">public </w:t>
+      </w:r>
+      <w:proofErr w:type="spellStart"/>
+      <w:proofErr w:type="gramStart"/>
+      <w:r>
+        <w:t>BigInteger</w:t>
+      </w:r>
+      <w:proofErr w:type="spellEnd"/>
+      <w:r>
+        <w:t>(</w:t>
+      </w:r>
+      <w:proofErr w:type="gramEnd"/>
+      <w:r>
+        <w:t>int signum, byte[] magnitude)</w:t>
       </w:r>
     </w:p>
     <w:p>
@@ -382,7 +395,15 @@
         <w:t>signum</w:t>
       </w:r>
       <w:r>
-        <w:t xml:space="preserve"> values: {-2,-1,0,1,2}</w:t>
+        <w:t xml:space="preserve"> values: {-</w:t>
+      </w:r>
+      <w:proofErr w:type="gramStart"/>
+      <w:r>
+        <w:t>2,-</w:t>
+      </w:r>
+      <w:proofErr w:type="gramEnd"/>
+      <w:r>
+        <w:t>1,0,1,2}</w:t>
       </w:r>
     </w:p>
     <w:p>
@@ -408,7 +429,15 @@
     </w:p>
     <w:p>
       <w:r>
-        <w:t xml:space="preserve">Every combination of the two sets are used to assess </w:t>
+        <w:t xml:space="preserve">Every combination of the two sets </w:t>
+      </w:r>
+      <w:proofErr w:type="gramStart"/>
+      <w:r>
+        <w:t>are</w:t>
+      </w:r>
+      <w:proofErr w:type="gramEnd"/>
+      <w:r>
+        <w:t xml:space="preserve"> used to assess </w:t>
       </w:r>
       <w:r>
         <w:t>exceptions thrown and resulting values.</w:t>
@@ -416,7 +445,28 @@
     </w:p>
     <w:p>
       <w:r>
-        <w:t>Public BigInteger(String val, int radix)</w:t>
+        <w:t xml:space="preserve">Public </w:t>
+      </w:r>
+      <w:proofErr w:type="spellStart"/>
+      <w:proofErr w:type="gramStart"/>
+      <w:r>
+        <w:t>BigInteger</w:t>
+      </w:r>
+      <w:proofErr w:type="spellEnd"/>
+      <w:r>
+        <w:t>(</w:t>
+      </w:r>
+      <w:proofErr w:type="gramEnd"/>
+      <w:r>
+        <w:t xml:space="preserve">String </w:t>
+      </w:r>
+      <w:proofErr w:type="spellStart"/>
+      <w:r>
+        <w:t>val</w:t>
+      </w:r>
+      <w:proofErr w:type="spellEnd"/>
+      <w:r>
+        <w:t>, int radix)</w:t>
       </w:r>
     </w:p>
     <w:p>
@@ -512,7 +562,15 @@
         <w:t>Beginning sign char</w:t>
       </w:r>
       <w:r>
-        <w:t xml:space="preserve"> (‘+’, ‘-‘ or neither)</w:t>
+        <w:t xml:space="preserve"> (‘+’, ‘</w:t>
+      </w:r>
+      <w:proofErr w:type="gramStart"/>
+      <w:r>
+        <w:t>-‘ or</w:t>
+      </w:r>
+      <w:proofErr w:type="gramEnd"/>
+      <w:r>
+        <w:t xml:space="preserve"> neither)</w:t>
       </w:r>
     </w:p>
     <w:p>
@@ -538,9 +596,11 @@
       <w:r>
         <w:t xml:space="preserve">the </w:t>
       </w:r>
+      <w:proofErr w:type="spellStart"/>
       <w:r>
         <w:t>val</w:t>
       </w:r>
+      <w:proofErr w:type="spellEnd"/>
       <w:r>
         <w:t xml:space="preserve"> string</w:t>
       </w:r>
@@ -590,7 +650,15 @@
         <w:t xml:space="preserve">The </w:t>
       </w:r>
       <w:r>
-        <w:t>‘-‘ character results in a negative value.</w:t>
+        <w:t>‘</w:t>
+      </w:r>
+      <w:proofErr w:type="gramStart"/>
+      <w:r>
+        <w:t>-‘ character</w:t>
+      </w:r>
+      <w:proofErr w:type="gramEnd"/>
+      <w:r>
+        <w:t xml:space="preserve"> results in a negative value.</w:t>
       </w:r>
     </w:p>
     <w:p>
@@ -631,6 +699,7 @@
       <w:r>
         <w:t xml:space="preserve"> or ‘</w:t>
       </w:r>
+      <w:proofErr w:type="gramStart"/>
       <w:r>
         <w:t>-</w:t>
       </w:r>
@@ -638,7 +707,11 @@
         <w:t>‘</w:t>
       </w:r>
       <w:r>
-        <w:t xml:space="preserve"> at the start)</w:t>
+        <w:t xml:space="preserve"> at</w:t>
+      </w:r>
+      <w:proofErr w:type="gramEnd"/>
+      <w:r>
+        <w:t xml:space="preserve"> the start)</w:t>
       </w:r>
     </w:p>
     <w:p>
@@ -707,7 +780,15 @@
         <w:t>,</w:t>
       </w:r>
       <w:r>
-        <w:t xml:space="preserve"> val may only contain </w:t>
+        <w:t xml:space="preserve"> </w:t>
+      </w:r>
+      <w:proofErr w:type="spellStart"/>
+      <w:r>
+        <w:t>val</w:t>
+      </w:r>
+      <w:proofErr w:type="spellEnd"/>
+      <w:r>
+        <w:t xml:space="preserve"> may only contain </w:t>
       </w:r>
       <w:r>
         <w:t>‘1’s and ‘0’s.</w:t>
@@ -722,7 +803,15 @@
         </w:numPr>
       </w:pPr>
       <w:r>
-        <w:t>If the val string exceeds the radix a number format exception will be thrown.</w:t>
+        <w:t xml:space="preserve">If the </w:t>
+      </w:r>
+      <w:proofErr w:type="spellStart"/>
+      <w:r>
+        <w:t>val</w:t>
+      </w:r>
+      <w:proofErr w:type="spellEnd"/>
+      <w:r>
+        <w:t xml:space="preserve"> string exceeds the radix a number format exception will be thrown.</w:t>
       </w:r>
     </w:p>
     <w:p>
@@ -763,13 +852,26 @@
         <w:t>appended</w:t>
       </w:r>
       <w:r>
-        <w:t xml:space="preserve"> val</w:t>
-      </w:r>
+        <w:t xml:space="preserve"> </w:t>
+      </w:r>
+      <w:proofErr w:type="spellStart"/>
+      <w:r>
+        <w:t>val</w:t>
+      </w:r>
+      <w:proofErr w:type="spellEnd"/>
       <w:r>
         <w:t xml:space="preserve"> values {</w:t>
       </w:r>
       <w:r>
-        <w:t>‘+’, ‘-‘, ‘’</w:t>
+        <w:t>‘+’, ‘</w:t>
+      </w:r>
+      <w:proofErr w:type="gramStart"/>
+      <w:r>
+        <w:t>-‘</w:t>
+      </w:r>
+      <w:proofErr w:type="gramEnd"/>
+      <w:r>
+        <w:t>, ‘’</w:t>
       </w:r>
       <w:r>
         <w:t>}</w:t>
@@ -801,8 +903,13 @@
       <w:r>
         <w:t xml:space="preserve">Val string will </w:t>
       </w:r>
-      <w:r>
-        <w:t xml:space="preserve">characters values {zeros and ones, </w:t>
+      <w:proofErr w:type="gramStart"/>
+      <w:r>
+        <w:t>characters</w:t>
+      </w:r>
+      <w:proofErr w:type="gramEnd"/>
+      <w:r>
+        <w:t xml:space="preserve"> values {zeros and ones, </w:t>
       </w:r>
       <w:r>
         <w:t>all base 10 digits, every alpha numeric character</w:t>
@@ -819,7 +926,15 @@
         <w:t xml:space="preserve">se </w:t>
       </w:r>
       <w:r>
-        <w:t>sets are used to assess exceptions thrown and resulting values.</w:t>
+        <w:t xml:space="preserve">sets </w:t>
+      </w:r>
+      <w:proofErr w:type="gramStart"/>
+      <w:r>
+        <w:t>are</w:t>
+      </w:r>
+      <w:proofErr w:type="gramEnd"/>
+      <w:r>
+        <w:t xml:space="preserve"> used to assess exceptions thrown and resulting values.</w:t>
       </w:r>
     </w:p>
     <w:p>
@@ -922,7 +1037,33 @@
         <w:t xml:space="preserve">Method:      </w:t>
       </w:r>
       <w:r>
-        <w:t>public BigInteger gcd(BigInteger y)</w:t>
+        <w:t xml:space="preserve">public </w:t>
+      </w:r>
+      <w:proofErr w:type="spellStart"/>
+      <w:r>
+        <w:t>BigInteger</w:t>
+      </w:r>
+      <w:proofErr w:type="spellEnd"/>
+      <w:r>
+        <w:t xml:space="preserve"> </w:t>
+      </w:r>
+      <w:proofErr w:type="spellStart"/>
+      <w:proofErr w:type="gramStart"/>
+      <w:r>
+        <w:t>gcd</w:t>
+      </w:r>
+      <w:proofErr w:type="spellEnd"/>
+      <w:r>
+        <w:t>(</w:t>
+      </w:r>
+      <w:proofErr w:type="spellStart"/>
+      <w:proofErr w:type="gramEnd"/>
+      <w:r>
+        <w:t>BigInteger</w:t>
+      </w:r>
+      <w:proofErr w:type="spellEnd"/>
+      <w:r>
+        <w:t xml:space="preserve"> y)</w:t>
       </w:r>
     </w:p>
     <w:p>
@@ -953,7 +1094,7 @@
           <v:shape id="_x0000_i1025" type="#_x0000_t75" style="width:450.8pt;height:646.75pt" o:ole="">
             <v:imagedata r:id="rId5" o:title=""/>
           </v:shape>
-          <o:OLEObject Type="Embed" ProgID="Visio.Drawing.15" ShapeID="_x0000_i1025" DrawAspect="Content" ObjectID="_1712607199" r:id="rId6"/>
+          <o:OLEObject Type="Embed" ProgID="Visio.Drawing.15" ShapeID="_x0000_i1025" DrawAspect="Content" ObjectID="_1712607573" r:id="rId6"/>
         </w:object>
       </w:r>
     </w:p>
@@ -1016,6 +1157,8 @@
         <w:lastRenderedPageBreak/>
         <w:t xml:space="preserve">Identifying du-pairs – variable </w:t>
       </w:r>
+      <w:proofErr w:type="spellStart"/>
+      <w:proofErr w:type="gramStart"/>
       <w:r>
         <w:rPr>
           <w:b/>
@@ -1025,6 +1168,7 @@
         </w:rPr>
         <w:t>xval</w:t>
       </w:r>
+      <w:proofErr w:type="spellEnd"/>
       <w:r>
         <w:rPr>
           <w:b/>
@@ -1041,6 +1185,7 @@
         </w:rPr>
         <w:t>:</w:t>
       </w:r>
+      <w:proofErr w:type="gramEnd"/>
       <w:r>
         <w:rPr>
           <w:sz w:val="23"/>
@@ -1063,12 +1208,21 @@
         </w:rPr>
         <w:t>-</w:t>
       </w:r>
-      <w:r>
-        <w:rPr>
-          <w:sz w:val="23"/>
-          <w:szCs w:val="23"/>
-        </w:rPr>
-        <w:t>defs: 1,</w:t>
+      <w:proofErr w:type="spellStart"/>
+      <w:r>
+        <w:rPr>
+          <w:sz w:val="23"/>
+          <w:szCs w:val="23"/>
+        </w:rPr>
+        <w:t>defs</w:t>
+      </w:r>
+      <w:proofErr w:type="spellEnd"/>
+      <w:r>
+        <w:rPr>
+          <w:sz w:val="23"/>
+          <w:szCs w:val="23"/>
+        </w:rPr>
+        <w:t>: 1,</w:t>
       </w:r>
       <w:r>
         <w:rPr>
@@ -2136,6 +2290,8 @@
         </w:rPr>
         <w:t xml:space="preserve">Identifying du-pairs – variable </w:t>
       </w:r>
+      <w:proofErr w:type="spellStart"/>
+      <w:proofErr w:type="gramStart"/>
       <w:r>
         <w:rPr>
           <w:b/>
@@ -2154,6 +2310,7 @@
         </w:rPr>
         <w:t>val</w:t>
       </w:r>
+      <w:proofErr w:type="spellEnd"/>
       <w:r>
         <w:rPr>
           <w:b/>
@@ -2170,6 +2327,7 @@
         </w:rPr>
         <w:t>:</w:t>
       </w:r>
+      <w:proofErr w:type="gramEnd"/>
       <w:r>
         <w:rPr>
           <w:sz w:val="23"/>
@@ -3320,6 +3478,7 @@
         <w:br/>
         <w:t xml:space="preserve">Identifying du-pairs – variable </w:t>
       </w:r>
+      <w:proofErr w:type="gramStart"/>
       <w:r>
         <w:rPr>
           <w:b/>
@@ -3336,20 +3495,37 @@
         </w:rPr>
         <w:t>:</w:t>
       </w:r>
-      <w:r>
-        <w:rPr>
-          <w:sz w:val="23"/>
-          <w:szCs w:val="23"/>
-        </w:rPr>
-        <w:br/>
-      </w:r>
-      <w:r>
-        <w:rPr>
-          <w:sz w:val="23"/>
-          <w:szCs w:val="23"/>
-        </w:rPr>
-        <w:br/>
-        <w:t>all-defs: 1</w:t>
+      <w:proofErr w:type="gramEnd"/>
+      <w:r>
+        <w:rPr>
+          <w:sz w:val="23"/>
+          <w:szCs w:val="23"/>
+        </w:rPr>
+        <w:br/>
+      </w:r>
+      <w:r>
+        <w:rPr>
+          <w:sz w:val="23"/>
+          <w:szCs w:val="23"/>
+        </w:rPr>
+        <w:br/>
+        <w:t>all-</w:t>
+      </w:r>
+      <w:proofErr w:type="spellStart"/>
+      <w:r>
+        <w:rPr>
+          <w:sz w:val="23"/>
+          <w:szCs w:val="23"/>
+        </w:rPr>
+        <w:t>defs</w:t>
+      </w:r>
+      <w:proofErr w:type="spellEnd"/>
+      <w:r>
+        <w:rPr>
+          <w:sz w:val="23"/>
+          <w:szCs w:val="23"/>
+        </w:rPr>
+        <w:t>: 1</w:t>
       </w:r>
       <w:r>
         <w:rPr>
@@ -3588,6 +3764,8 @@
         <w:br/>
         <w:t xml:space="preserve">Identifying du-pairs – variable </w:t>
       </w:r>
+      <w:proofErr w:type="spellStart"/>
+      <w:proofErr w:type="gramStart"/>
       <w:r>
         <w:rPr>
           <w:b/>
@@ -3597,6 +3775,8 @@
         </w:rPr>
         <w:t>y.words</w:t>
       </w:r>
+      <w:proofErr w:type="spellEnd"/>
+      <w:proofErr w:type="gramEnd"/>
       <w:r>
         <w:rPr>
           <w:sz w:val="23"/>
@@ -3617,7 +3797,23 @@
           <w:szCs w:val="23"/>
         </w:rPr>
         <w:br/>
-        <w:t>all-defs: 1</w:t>
+        <w:t>all-</w:t>
+      </w:r>
+      <w:proofErr w:type="spellStart"/>
+      <w:r>
+        <w:rPr>
+          <w:sz w:val="23"/>
+          <w:szCs w:val="23"/>
+        </w:rPr>
+        <w:t>defs</w:t>
+      </w:r>
+      <w:proofErr w:type="spellEnd"/>
+      <w:r>
+        <w:rPr>
+          <w:sz w:val="23"/>
+          <w:szCs w:val="23"/>
+        </w:rPr>
+        <w:t>: 1</w:t>
       </w:r>
       <w:r>
         <w:rPr>
@@ -3895,6 +4091,7 @@
         <w:br/>
         <w:t xml:space="preserve">Identifying du-pairs – variable </w:t>
       </w:r>
+      <w:proofErr w:type="spellStart"/>
       <w:r>
         <w:rPr>
           <w:b/>
@@ -3904,6 +4101,7 @@
         </w:rPr>
         <w:t>len</w:t>
       </w:r>
+      <w:proofErr w:type="spellEnd"/>
       <w:r>
         <w:rPr>
           <w:sz w:val="23"/>
@@ -3924,7 +4122,23 @@
           <w:szCs w:val="23"/>
         </w:rPr>
         <w:br/>
-        <w:t>all-defs: 1</w:t>
+        <w:t>all-</w:t>
+      </w:r>
+      <w:proofErr w:type="spellStart"/>
+      <w:r>
+        <w:rPr>
+          <w:sz w:val="23"/>
+          <w:szCs w:val="23"/>
+        </w:rPr>
+        <w:t>defs</w:t>
+      </w:r>
+      <w:proofErr w:type="spellEnd"/>
+      <w:r>
+        <w:rPr>
+          <w:sz w:val="23"/>
+          <w:szCs w:val="23"/>
+        </w:rPr>
+        <w:t>: 1</w:t>
       </w:r>
       <w:r>
         <w:rPr>
@@ -4120,7 +4334,23 @@
           <w:szCs w:val="23"/>
         </w:rPr>
         <w:br/>
-        <w:t>all-defs: 16</w:t>
+        <w:t>all-</w:t>
+      </w:r>
+      <w:proofErr w:type="spellStart"/>
+      <w:r>
+        <w:rPr>
+          <w:sz w:val="23"/>
+          <w:szCs w:val="23"/>
+        </w:rPr>
+        <w:t>defs</w:t>
+      </w:r>
+      <w:proofErr w:type="spellEnd"/>
+      <w:r>
+        <w:rPr>
+          <w:sz w:val="23"/>
+          <w:szCs w:val="23"/>
+        </w:rPr>
+        <w:t>: 16</w:t>
       </w:r>
       <w:r>
         <w:rPr>
@@ -4349,6 +4579,7 @@
         </w:rPr>
         <w:t xml:space="preserve">Identifying du-pairs – variable </w:t>
       </w:r>
+      <w:proofErr w:type="spellStart"/>
       <w:r>
         <w:rPr>
           <w:b/>
@@ -4358,6 +4589,7 @@
         </w:rPr>
         <w:t>xwords</w:t>
       </w:r>
+      <w:proofErr w:type="spellEnd"/>
       <w:r>
         <w:rPr>
           <w:sz w:val="23"/>
@@ -4385,7 +4617,23 @@
           <w:szCs w:val="23"/>
         </w:rPr>
         <w:lastRenderedPageBreak/>
-        <w:t>all-defs: 16</w:t>
+        <w:t>all-</w:t>
+      </w:r>
+      <w:proofErr w:type="spellStart"/>
+      <w:r>
+        <w:rPr>
+          <w:sz w:val="23"/>
+          <w:szCs w:val="23"/>
+        </w:rPr>
+        <w:t>defs</w:t>
+      </w:r>
+      <w:proofErr w:type="spellEnd"/>
+      <w:r>
+        <w:rPr>
+          <w:sz w:val="23"/>
+          <w:szCs w:val="23"/>
+        </w:rPr>
+        <w:t>: 16</w:t>
       </w:r>
       <w:r>
         <w:rPr>
@@ -4518,6 +4766,7 @@
         <w:br/>
         <w:t xml:space="preserve">Identifying du-pairs – variable </w:t>
       </w:r>
+      <w:proofErr w:type="spellStart"/>
       <w:r>
         <w:rPr>
           <w:b/>
@@ -4527,6 +4776,7 @@
         </w:rPr>
         <w:t>ywords</w:t>
       </w:r>
+      <w:proofErr w:type="spellEnd"/>
       <w:r>
         <w:rPr>
           <w:sz w:val="23"/>
@@ -4547,7 +4797,23 @@
           <w:szCs w:val="23"/>
         </w:rPr>
         <w:br/>
-        <w:t>all-defs: 16</w:t>
+        <w:t>all-</w:t>
+      </w:r>
+      <w:proofErr w:type="spellStart"/>
+      <w:r>
+        <w:rPr>
+          <w:sz w:val="23"/>
+          <w:szCs w:val="23"/>
+        </w:rPr>
+        <w:t>defs</w:t>
+      </w:r>
+      <w:proofErr w:type="spellEnd"/>
+      <w:r>
+        <w:rPr>
+          <w:sz w:val="23"/>
+          <w:szCs w:val="23"/>
+        </w:rPr>
+        <w:t>: 16</w:t>
       </w:r>
       <w:r>
         <w:rPr>
@@ -4687,7 +4953,23 @@
           <w:sz w:val="23"/>
           <w:szCs w:val="23"/>
         </w:rPr>
-        <w:t xml:space="preserve">2) Design test cases to achieve All-Defs coverage (4 marks) </w:t>
+        <w:t>2) Design test cases to achieve All-</w:t>
+      </w:r>
+      <w:proofErr w:type="spellStart"/>
+      <w:r>
+        <w:rPr>
+          <w:sz w:val="23"/>
+          <w:szCs w:val="23"/>
+        </w:rPr>
+        <w:t>Defs</w:t>
+      </w:r>
+      <w:proofErr w:type="spellEnd"/>
+      <w:r>
+        <w:rPr>
+          <w:sz w:val="23"/>
+          <w:szCs w:val="23"/>
+        </w:rPr>
+        <w:t xml:space="preserve"> coverage (4 marks) </w:t>
       </w:r>
       <w:r>
         <w:rPr>
@@ -5003,7 +5285,23 @@
           <w:szCs w:val="23"/>
         </w:rPr>
         <w:tab/>
-        <w:t>test cases t1 and t2 will achieve all-defs coverage.</w:t>
+        <w:t>test cases t1 and t2 will achieve all-</w:t>
+      </w:r>
+      <w:proofErr w:type="spellStart"/>
+      <w:r>
+        <w:rPr>
+          <w:sz w:val="23"/>
+          <w:szCs w:val="23"/>
+        </w:rPr>
+        <w:t>defs</w:t>
+      </w:r>
+      <w:proofErr w:type="spellEnd"/>
+      <w:r>
+        <w:rPr>
+          <w:sz w:val="23"/>
+          <w:szCs w:val="23"/>
+        </w:rPr>
+        <w:t xml:space="preserve"> coverage.</w:t>
       </w:r>
       <w:r>
         <w:rPr>
@@ -6327,7 +6625,15 @@
         <w:tab/>
       </w:r>
       <w:r>
-        <w:t>See src/Tests DataFlowTesting</w:t>
+        <w:t xml:space="preserve">See </w:t>
+      </w:r>
+      <w:proofErr w:type="spellStart"/>
+      <w:r>
+        <w:t>src</w:t>
+      </w:r>
+      <w:proofErr w:type="spellEnd"/>
+      <w:r>
+        <w:t>/Tests DataFlowTesting</w:t>
       </w:r>
       <w:r>
         <w:t>_gcd</w:t>
@@ -6368,7 +6674,57 @@
           <w:b/>
           <w:bCs/>
         </w:rPr>
-        <w:t>private static int compareTo(BigInteger x, BigInteger y)</w:t>
+        <w:t xml:space="preserve">private static int </w:t>
+      </w:r>
+      <w:proofErr w:type="spellStart"/>
+      <w:proofErr w:type="gramStart"/>
+      <w:r>
+        <w:rPr>
+          <w:b/>
+          <w:bCs/>
+        </w:rPr>
+        <w:t>compareTo</w:t>
+      </w:r>
+      <w:proofErr w:type="spellEnd"/>
+      <w:r>
+        <w:rPr>
+          <w:b/>
+          <w:bCs/>
+        </w:rPr>
+        <w:t>(</w:t>
+      </w:r>
+      <w:proofErr w:type="spellStart"/>
+      <w:proofErr w:type="gramEnd"/>
+      <w:r>
+        <w:rPr>
+          <w:b/>
+          <w:bCs/>
+        </w:rPr>
+        <w:t>BigInteger</w:t>
+      </w:r>
+      <w:proofErr w:type="spellEnd"/>
+      <w:r>
+        <w:rPr>
+          <w:b/>
+          <w:bCs/>
+        </w:rPr>
+        <w:t xml:space="preserve"> x, </w:t>
+      </w:r>
+      <w:proofErr w:type="spellStart"/>
+      <w:r>
+        <w:rPr>
+          <w:b/>
+          <w:bCs/>
+        </w:rPr>
+        <w:t>BigInteger</w:t>
+      </w:r>
+      <w:proofErr w:type="spellEnd"/>
+      <w:r>
+        <w:rPr>
+          <w:b/>
+          <w:bCs/>
+        </w:rPr>
+        <w:t xml:space="preserve"> y)</w:t>
       </w:r>
       <w:r>
         <w:br/>
@@ -6378,7 +6734,7 @@
           <v:shape id="_x0000_i1026" type="#_x0000_t75" style="width:410.7pt;height:654.9pt" o:ole="">
             <v:imagedata r:id="rId7" o:title=""/>
           </v:shape>
-          <o:OLEObject Type="Embed" ProgID="Visio.Drawing.15" ShapeID="_x0000_i1026" DrawAspect="Content" ObjectID="_1712607200" r:id="rId8"/>
+          <o:OLEObject Type="Embed" ProgID="Visio.Drawing.15" ShapeID="_x0000_i1026" DrawAspect="Content" ObjectID="_1712607574" r:id="rId8"/>
         </w:object>
       </w:r>
       <w:r>
@@ -6430,7 +6786,23 @@
           <w:szCs w:val="23"/>
         </w:rPr>
         <w:br/>
-        <w:t>all-defs: 1</w:t>
+        <w:t>all-</w:t>
+      </w:r>
+      <w:proofErr w:type="spellStart"/>
+      <w:r>
+        <w:rPr>
+          <w:sz w:val="23"/>
+          <w:szCs w:val="23"/>
+        </w:rPr>
+        <w:t>defs</w:t>
+      </w:r>
+      <w:proofErr w:type="spellEnd"/>
+      <w:r>
+        <w:rPr>
+          <w:sz w:val="23"/>
+          <w:szCs w:val="23"/>
+        </w:rPr>
+        <w:t>: 1</w:t>
       </w:r>
       <w:r>
         <w:rPr>
@@ -6891,7 +7263,23 @@
           <w:szCs w:val="23"/>
         </w:rPr>
         <w:br/>
-        <w:t>all-defs: 1</w:t>
+        <w:t>all-</w:t>
+      </w:r>
+      <w:proofErr w:type="spellStart"/>
+      <w:r>
+        <w:rPr>
+          <w:sz w:val="23"/>
+          <w:szCs w:val="23"/>
+        </w:rPr>
+        <w:t>defs</w:t>
+      </w:r>
+      <w:proofErr w:type="spellEnd"/>
+      <w:r>
+        <w:rPr>
+          <w:sz w:val="23"/>
+          <w:szCs w:val="23"/>
+        </w:rPr>
+        <w:t>: 1</w:t>
       </w:r>
       <w:r>
         <w:rPr>
@@ -7323,6 +7711,8 @@
         </w:rPr>
         <w:t xml:space="preserve">Identifying du-pairs – variable </w:t>
       </w:r>
+      <w:proofErr w:type="spellStart"/>
+      <w:proofErr w:type="gramStart"/>
       <w:r>
         <w:rPr>
           <w:b/>
@@ -7332,6 +7722,8 @@
         </w:rPr>
         <w:t>x.words</w:t>
       </w:r>
+      <w:proofErr w:type="spellEnd"/>
+      <w:proofErr w:type="gramEnd"/>
       <w:r>
         <w:rPr>
           <w:b/>
@@ -7354,7 +7746,23 @@
           <w:szCs w:val="23"/>
         </w:rPr>
         <w:br/>
-        <w:t>all-defs: 1</w:t>
+        <w:t>all-</w:t>
+      </w:r>
+      <w:proofErr w:type="spellStart"/>
+      <w:r>
+        <w:rPr>
+          <w:sz w:val="23"/>
+          <w:szCs w:val="23"/>
+        </w:rPr>
+        <w:t>defs</w:t>
+      </w:r>
+      <w:proofErr w:type="spellEnd"/>
+      <w:r>
+        <w:rPr>
+          <w:sz w:val="23"/>
+          <w:szCs w:val="23"/>
+        </w:rPr>
+        <w:t>: 1</w:t>
       </w:r>
       <w:r>
         <w:rPr>
@@ -7740,6 +8148,8 @@
         </w:rPr>
         <w:t xml:space="preserve">Identifying du-pairs – variable </w:t>
       </w:r>
+      <w:proofErr w:type="spellStart"/>
+      <w:proofErr w:type="gramStart"/>
       <w:r>
         <w:rPr>
           <w:b/>
@@ -7747,22 +8157,49 @@
           <w:sz w:val="23"/>
           <w:szCs w:val="23"/>
         </w:rPr>
-        <w:t>y.words:</w:t>
-      </w:r>
-      <w:r>
-        <w:rPr>
-          <w:sz w:val="23"/>
-          <w:szCs w:val="23"/>
-        </w:rPr>
-        <w:br/>
-      </w:r>
-      <w:r>
-        <w:rPr>
-          <w:sz w:val="23"/>
-          <w:szCs w:val="23"/>
-        </w:rPr>
-        <w:br/>
-        <w:t>all-defs: 1</w:t>
+        <w:t>y.words</w:t>
+      </w:r>
+      <w:proofErr w:type="spellEnd"/>
+      <w:proofErr w:type="gramEnd"/>
+      <w:r>
+        <w:rPr>
+          <w:b/>
+          <w:bCs/>
+          <w:sz w:val="23"/>
+          <w:szCs w:val="23"/>
+        </w:rPr>
+        <w:t>:</w:t>
+      </w:r>
+      <w:r>
+        <w:rPr>
+          <w:sz w:val="23"/>
+          <w:szCs w:val="23"/>
+        </w:rPr>
+        <w:br/>
+      </w:r>
+      <w:r>
+        <w:rPr>
+          <w:sz w:val="23"/>
+          <w:szCs w:val="23"/>
+        </w:rPr>
+        <w:br/>
+        <w:t>all-</w:t>
+      </w:r>
+      <w:proofErr w:type="spellStart"/>
+      <w:r>
+        <w:rPr>
+          <w:sz w:val="23"/>
+          <w:szCs w:val="23"/>
+        </w:rPr>
+        <w:t>defs</w:t>
+      </w:r>
+      <w:proofErr w:type="spellEnd"/>
+      <w:r>
+        <w:rPr>
+          <w:sz w:val="23"/>
+          <w:szCs w:val="23"/>
+        </w:rPr>
+        <w:t>: 1</w:t>
       </w:r>
       <w:r>
         <w:rPr>
@@ -8152,6 +8589,7 @@
         </w:rPr>
         <w:t xml:space="preserve">Identifying du-pairs – variable </w:t>
       </w:r>
+      <w:proofErr w:type="spellStart"/>
       <w:r>
         <w:rPr>
           <w:b/>
@@ -8159,22 +8597,48 @@
           <w:sz w:val="23"/>
           <w:szCs w:val="23"/>
         </w:rPr>
-        <w:t>x_negative:</w:t>
-      </w:r>
-      <w:r>
-        <w:rPr>
-          <w:sz w:val="23"/>
-          <w:szCs w:val="23"/>
-        </w:rPr>
-        <w:br/>
-      </w:r>
-      <w:r>
-        <w:rPr>
-          <w:sz w:val="23"/>
-          <w:szCs w:val="23"/>
-        </w:rPr>
-        <w:br/>
-        <w:t xml:space="preserve">all-defs: </w:t>
+        <w:t>x_negative</w:t>
+      </w:r>
+      <w:proofErr w:type="spellEnd"/>
+      <w:r>
+        <w:rPr>
+          <w:b/>
+          <w:bCs/>
+          <w:sz w:val="23"/>
+          <w:szCs w:val="23"/>
+        </w:rPr>
+        <w:t>:</w:t>
+      </w:r>
+      <w:r>
+        <w:rPr>
+          <w:sz w:val="23"/>
+          <w:szCs w:val="23"/>
+        </w:rPr>
+        <w:br/>
+      </w:r>
+      <w:r>
+        <w:rPr>
+          <w:sz w:val="23"/>
+          <w:szCs w:val="23"/>
+        </w:rPr>
+        <w:br/>
+        <w:t>all-</w:t>
+      </w:r>
+      <w:proofErr w:type="spellStart"/>
+      <w:r>
+        <w:rPr>
+          <w:sz w:val="23"/>
+          <w:szCs w:val="23"/>
+        </w:rPr>
+        <w:t>defs</w:t>
+      </w:r>
+      <w:proofErr w:type="spellEnd"/>
+      <w:r>
+        <w:rPr>
+          <w:sz w:val="23"/>
+          <w:szCs w:val="23"/>
+        </w:rPr>
+        <w:t xml:space="preserve">: </w:t>
       </w:r>
       <w:r>
         <w:rPr>
@@ -8637,6 +9101,7 @@
         </w:rPr>
         <w:t xml:space="preserve">Identifying du-pairs – variable </w:t>
       </w:r>
+      <w:proofErr w:type="spellStart"/>
       <w:r>
         <w:rPr>
           <w:b/>
@@ -8644,22 +9109,48 @@
           <w:sz w:val="23"/>
           <w:szCs w:val="23"/>
         </w:rPr>
-        <w:t>y_negative:</w:t>
-      </w:r>
-      <w:r>
-        <w:rPr>
-          <w:sz w:val="23"/>
-          <w:szCs w:val="23"/>
-        </w:rPr>
-        <w:br/>
-      </w:r>
-      <w:r>
-        <w:rPr>
-          <w:sz w:val="23"/>
-          <w:szCs w:val="23"/>
-        </w:rPr>
-        <w:br/>
-        <w:t xml:space="preserve">all-defs: </w:t>
+        <w:t>y_negative</w:t>
+      </w:r>
+      <w:proofErr w:type="spellEnd"/>
+      <w:r>
+        <w:rPr>
+          <w:b/>
+          <w:bCs/>
+          <w:sz w:val="23"/>
+          <w:szCs w:val="23"/>
+        </w:rPr>
+        <w:t>:</w:t>
+      </w:r>
+      <w:r>
+        <w:rPr>
+          <w:sz w:val="23"/>
+          <w:szCs w:val="23"/>
+        </w:rPr>
+        <w:br/>
+      </w:r>
+      <w:r>
+        <w:rPr>
+          <w:sz w:val="23"/>
+          <w:szCs w:val="23"/>
+        </w:rPr>
+        <w:br/>
+        <w:t>all-</w:t>
+      </w:r>
+      <w:proofErr w:type="spellStart"/>
+      <w:r>
+        <w:rPr>
+          <w:sz w:val="23"/>
+          <w:szCs w:val="23"/>
+        </w:rPr>
+        <w:t>defs</w:t>
+      </w:r>
+      <w:proofErr w:type="spellEnd"/>
+      <w:r>
+        <w:rPr>
+          <w:sz w:val="23"/>
+          <w:szCs w:val="23"/>
+        </w:rPr>
+        <w:t xml:space="preserve">: </w:t>
       </w:r>
       <w:r>
         <w:rPr>
@@ -9062,6 +9553,7 @@
         </w:rPr>
         <w:t xml:space="preserve">Identifying du-pairs – variable </w:t>
       </w:r>
+      <w:proofErr w:type="spellStart"/>
       <w:r>
         <w:rPr>
           <w:b/>
@@ -9069,7 +9561,17 @@
           <w:sz w:val="23"/>
           <w:szCs w:val="23"/>
         </w:rPr>
-        <w:t>x_len:</w:t>
+        <w:t>x_len</w:t>
+      </w:r>
+      <w:proofErr w:type="spellEnd"/>
+      <w:r>
+        <w:rPr>
+          <w:b/>
+          <w:bCs/>
+          <w:sz w:val="23"/>
+          <w:szCs w:val="23"/>
+        </w:rPr>
+        <w:t>:</w:t>
       </w:r>
       <w:r>
         <w:rPr>
@@ -9091,7 +9593,23 @@
           <w:szCs w:val="23"/>
         </w:rPr>
         <w:br/>
-        <w:t xml:space="preserve">all-defs: </w:t>
+        <w:t>all-</w:t>
+      </w:r>
+      <w:proofErr w:type="spellStart"/>
+      <w:r>
+        <w:rPr>
+          <w:sz w:val="23"/>
+          <w:szCs w:val="23"/>
+        </w:rPr>
+        <w:t>defs</w:t>
+      </w:r>
+      <w:proofErr w:type="spellEnd"/>
+      <w:r>
+        <w:rPr>
+          <w:sz w:val="23"/>
+          <w:szCs w:val="23"/>
+        </w:rPr>
+        <w:t xml:space="preserve">: </w:t>
       </w:r>
       <w:r>
         <w:rPr>
@@ -9567,6 +10085,7 @@
         </w:rPr>
         <w:t xml:space="preserve">Identifying du-pairs – variable </w:t>
       </w:r>
+      <w:proofErr w:type="spellStart"/>
       <w:r>
         <w:rPr>
           <w:b/>
@@ -9574,7 +10093,17 @@
           <w:sz w:val="23"/>
           <w:szCs w:val="23"/>
         </w:rPr>
-        <w:t>y_len:</w:t>
+        <w:t>y_len</w:t>
+      </w:r>
+      <w:proofErr w:type="spellEnd"/>
+      <w:r>
+        <w:rPr>
+          <w:b/>
+          <w:bCs/>
+          <w:sz w:val="23"/>
+          <w:szCs w:val="23"/>
+        </w:rPr>
+        <w:t>:</w:t>
       </w:r>
       <w:r>
         <w:rPr>
@@ -9596,7 +10125,23 @@
           <w:szCs w:val="23"/>
         </w:rPr>
         <w:br/>
-        <w:t xml:space="preserve">all-defs: </w:t>
+        <w:t>all-</w:t>
+      </w:r>
+      <w:proofErr w:type="spellStart"/>
+      <w:r>
+        <w:rPr>
+          <w:sz w:val="23"/>
+          <w:szCs w:val="23"/>
+        </w:rPr>
+        <w:t>defs</w:t>
+      </w:r>
+      <w:proofErr w:type="spellEnd"/>
+      <w:r>
+        <w:rPr>
+          <w:sz w:val="23"/>
+          <w:szCs w:val="23"/>
+        </w:rPr>
+        <w:t xml:space="preserve">: </w:t>
       </w:r>
       <w:r>
         <w:rPr>
@@ -9889,7 +10434,15 @@
     </w:p>
     <w:p>
       <w:r>
-        <w:t xml:space="preserve">2) Design test cases to achieve All-Defs coverage (4 marks) </w:t>
+        <w:t>2) Design test cases to achieve All-</w:t>
+      </w:r>
+      <w:proofErr w:type="spellStart"/>
+      <w:r>
+        <w:t>Defs</w:t>
+      </w:r>
+      <w:proofErr w:type="spellEnd"/>
+      <w:r>
+        <w:t xml:space="preserve"> coverage (4 marks) </w:t>
       </w:r>
       <w:r>
         <w:br/>
@@ -9938,10 +10491,31 @@
         <w:t xml:space="preserve"> </w:t>
       </w:r>
       <w:r>
-        <w:t>test case 1 :</w:t>
-      </w:r>
-      <w:r>
-        <w:t xml:space="preserve"> x= BigInteger(2147483649) , y = BigInteger(2147483648) expect result: 1</w:t>
+        <w:t xml:space="preserve">test case </w:t>
+      </w:r>
+      <w:proofErr w:type="gramStart"/>
+      <w:r>
+        <w:t>1 :</w:t>
+      </w:r>
+      <w:proofErr w:type="gramEnd"/>
+      <w:r>
+        <w:t xml:space="preserve"> x= </w:t>
+      </w:r>
+      <w:proofErr w:type="spellStart"/>
+      <w:r>
+        <w:t>BigInteger</w:t>
+      </w:r>
+      <w:proofErr w:type="spellEnd"/>
+      <w:r>
+        <w:t xml:space="preserve">(2147483649) , y = </w:t>
+      </w:r>
+      <w:proofErr w:type="spellStart"/>
+      <w:r>
+        <w:t>BigInteger</w:t>
+      </w:r>
+      <w:proofErr w:type="spellEnd"/>
+      <w:r>
+        <w:t>(2147483648) expect result: 1</w:t>
       </w:r>
     </w:p>
     <w:p>
@@ -10064,8 +10638,13 @@
         </w:rPr>
         <w:t xml:space="preserve"> x = </w:t>
       </w:r>
-      <w:r>
-        <w:t>BigInteger(</w:t>
+      <w:proofErr w:type="spellStart"/>
+      <w:r>
+        <w:t>BigInteger</w:t>
+      </w:r>
+      <w:proofErr w:type="spellEnd"/>
+      <w:r>
+        <w:t>(</w:t>
       </w:r>
       <w:r>
         <w:t>“-2147483649”</w:t>
@@ -10074,7 +10653,15 @@
         <w:t>)</w:t>
       </w:r>
       <w:r>
-        <w:t xml:space="preserve"> , BigInteger(</w:t>
+        <w:t xml:space="preserve"> , </w:t>
+      </w:r>
+      <w:proofErr w:type="spellStart"/>
+      <w:r>
+        <w:t>BigInteger</w:t>
+      </w:r>
+      <w:proofErr w:type="spellEnd"/>
+      <w:r>
+        <w:t>(</w:t>
       </w:r>
       <w:r>
         <w:t>“2147483648”</w:t>
@@ -10095,7 +10682,39 @@
           <w:sz w:val="23"/>
           <w:szCs w:val="23"/>
         </w:rPr>
-        <w:t xml:space="preserve">  x = BigInteger(“8888”), BigInteger (“2147483648”) expect result: -1</w:t>
+        <w:t xml:space="preserve">  x = </w:t>
+      </w:r>
+      <w:proofErr w:type="spellStart"/>
+      <w:r>
+        <w:rPr>
+          <w:sz w:val="23"/>
+          <w:szCs w:val="23"/>
+        </w:rPr>
+        <w:t>BigInteger</w:t>
+      </w:r>
+      <w:proofErr w:type="spellEnd"/>
+      <w:r>
+        <w:rPr>
+          <w:sz w:val="23"/>
+          <w:szCs w:val="23"/>
+        </w:rPr>
+        <w:t xml:space="preserve">(“8888”), </w:t>
+      </w:r>
+      <w:proofErr w:type="spellStart"/>
+      <w:r>
+        <w:rPr>
+          <w:sz w:val="23"/>
+          <w:szCs w:val="23"/>
+        </w:rPr>
+        <w:t>BigInteger</w:t>
+      </w:r>
+      <w:proofErr w:type="spellEnd"/>
+      <w:r>
+        <w:rPr>
+          <w:sz w:val="23"/>
+          <w:szCs w:val="23"/>
+        </w:rPr>
+        <w:t xml:space="preserve"> (“2147483648”) expect result: -1</w:t>
       </w:r>
       <w:r>
         <w:rPr>
@@ -10110,7 +10729,23 @@
           <w:sz w:val="23"/>
           <w:szCs w:val="23"/>
         </w:rPr>
-        <w:t xml:space="preserve"> x= BigInteger (“214748364</w:t>
+        <w:t xml:space="preserve"> x= </w:t>
+      </w:r>
+      <w:proofErr w:type="spellStart"/>
+      <w:r>
+        <w:rPr>
+          <w:sz w:val="23"/>
+          <w:szCs w:val="23"/>
+        </w:rPr>
+        <w:t>BigInteger</w:t>
+      </w:r>
+      <w:proofErr w:type="spellEnd"/>
+      <w:r>
+        <w:rPr>
+          <w:sz w:val="23"/>
+          <w:szCs w:val="23"/>
+        </w:rPr>
+        <w:t xml:space="preserve"> (“214748364</w:t>
       </w:r>
       <w:r>
         <w:rPr>
@@ -10132,7 +10767,23 @@
           <w:szCs w:val="23"/>
         </w:rPr>
         <w:tab/>
-        <w:t>y=BigInteger(“2147483648”)</w:t>
+        <w:t>y=</w:t>
+      </w:r>
+      <w:proofErr w:type="spellStart"/>
+      <w:r>
+        <w:rPr>
+          <w:sz w:val="23"/>
+          <w:szCs w:val="23"/>
+        </w:rPr>
+        <w:t>BigInteger</w:t>
+      </w:r>
+      <w:proofErr w:type="spellEnd"/>
+      <w:r>
+        <w:rPr>
+          <w:sz w:val="23"/>
+          <w:szCs w:val="23"/>
+        </w:rPr>
+        <w:t>(“2147483648”)</w:t>
       </w:r>
       <w:r>
         <w:rPr>
@@ -10154,7 +10805,15 @@
       </w:r>
       <w:r>
         <w:tab/>
-        <w:t>See src/Tests DataFlowTesting_compareTo.java</w:t>
+        <w:t xml:space="preserve">See </w:t>
+      </w:r>
+      <w:proofErr w:type="spellStart"/>
+      <w:r>
+        <w:t>src</w:t>
+      </w:r>
+      <w:proofErr w:type="spellEnd"/>
+      <w:r>
+        <w:t>/Tests DataFlowTesting_compareTo.java</w:t>
       </w:r>
       <w:r>
         <w:br/>
@@ -10326,13 +10985,33 @@
               <w:br/>
             </w:r>
             <w:r>
-              <w:t>public BigInteger</w:t>
-            </w:r>
+              <w:t xml:space="preserve">public </w:t>
+            </w:r>
+            <w:proofErr w:type="spellStart"/>
+            <w:r>
+              <w:t>BigInteger</w:t>
+            </w:r>
+            <w:proofErr w:type="spellEnd"/>
             <w:r>
               <w:t xml:space="preserve"> </w:t>
             </w:r>
-            <w:r>
-              <w:t>gcd(BigInteger y)</w:t>
+            <w:proofErr w:type="spellStart"/>
+            <w:proofErr w:type="gramStart"/>
+            <w:r>
+              <w:t>gcd</w:t>
+            </w:r>
+            <w:proofErr w:type="spellEnd"/>
+            <w:r>
+              <w:t>(</w:t>
+            </w:r>
+            <w:proofErr w:type="spellStart"/>
+            <w:proofErr w:type="gramEnd"/>
+            <w:r>
+              <w:t>BigInteger</w:t>
+            </w:r>
+            <w:proofErr w:type="spellEnd"/>
+            <w:r>
+              <w:t xml:space="preserve"> y)</w:t>
             </w:r>
           </w:p>
         </w:tc>
@@ -10560,13 +11239,36 @@
           <w:tcPr>
             <w:tcW w:w="4248" w:type="dxa"/>
           </w:tcPr>
-          <w:p/>
+          <w:p>
+            <w:r>
+              <w:t>Task</w:t>
+            </w:r>
+            <w:r>
+              <w:t>1 part1: complete code</w:t>
+            </w:r>
+          </w:p>
         </w:tc>
         <w:tc>
           <w:tcPr>
             <w:tcW w:w="1762" w:type="dxa"/>
           </w:tcPr>
-          <w:p/>
+          <w:p>
+            <w:r>
+              <w:t>1</w:t>
+            </w:r>
+            <w:r>
+              <w:t>7</w:t>
+            </w:r>
+            <w:r>
+              <w:t>/</w:t>
+            </w:r>
+            <w:r>
+              <w:t>04</w:t>
+            </w:r>
+            <w:r>
+              <w:t>/22</w:t>
+            </w:r>
+          </w:p>
         </w:tc>
         <w:tc>
           <w:tcPr>
@@ -10598,13 +11300,21 @@
           <w:tcPr>
             <w:tcW w:w="4248" w:type="dxa"/>
           </w:tcPr>
-          <w:p/>
+          <w:p>
+            <w:r>
+              <w:t>Task1 part2: complete code</w:t>
+            </w:r>
+          </w:p>
         </w:tc>
         <w:tc>
           <w:tcPr>
             <w:tcW w:w="1762" w:type="dxa"/>
           </w:tcPr>
-          <w:p/>
+          <w:p>
+            <w:r>
+              <w:t>26/04/22</w:t>
+            </w:r>
+          </w:p>
         </w:tc>
         <w:tc>
           <w:tcPr>
@@ -10619,13 +11329,21 @@
           <w:tcPr>
             <w:tcW w:w="4248" w:type="dxa"/>
           </w:tcPr>
-          <w:p/>
+          <w:p>
+            <w:r>
+              <w:t>Task1 part1 and 2: report dot point outline</w:t>
+            </w:r>
+          </w:p>
         </w:tc>
         <w:tc>
           <w:tcPr>
             <w:tcW w:w="1762" w:type="dxa"/>
           </w:tcPr>
-          <w:p/>
+          <w:p>
+            <w:r>
+              <w:t>27/04/22</w:t>
+            </w:r>
+          </w:p>
         </w:tc>
         <w:tc>
           <w:tcPr>

</xml_diff>

<commit_message>
report task completion form update
</commit_message>
<xml_diff>
--- a/Report.docx
+++ b/Report.docx
@@ -1091,10 +1091,10 @@
             <v:path o:extrusionok="f" gradientshapeok="t" o:connecttype="rect"/>
             <o:lock v:ext="edit" aspectratio="t"/>
           </v:shapetype>
-          <v:shape id="_x0000_i1025" type="#_x0000_t75" style="width:450.8pt;height:646.75pt" o:ole="">
+          <v:shape id="_x0000_i1025" type="#_x0000_t75" style="width:450.8pt;height:646.95pt" o:ole="">
             <v:imagedata r:id="rId5" o:title=""/>
           </v:shape>
-          <o:OLEObject Type="Embed" ProgID="Visio.Drawing.15" ShapeID="_x0000_i1025" DrawAspect="Content" ObjectID="_1712607573" r:id="rId6"/>
+          <o:OLEObject Type="Embed" ProgID="Visio.Drawing.15" ShapeID="_x0000_i1025" DrawAspect="Content" ObjectID="_1712682729" r:id="rId6"/>
         </w:object>
       </w:r>
     </w:p>
@@ -6731,10 +6731,10 @@
       </w:r>
       <w:r>
         <w:object w:dxaOrig="9646" w:dyaOrig="15405" w14:anchorId="5B73415A">
-          <v:shape id="_x0000_i1026" type="#_x0000_t75" style="width:410.7pt;height:654.9pt" o:ole="">
+          <v:shape id="_x0000_i1026" type="#_x0000_t75" style="width:411.05pt;height:654.45pt" o:ole="">
             <v:imagedata r:id="rId7" o:title=""/>
           </v:shape>
-          <o:OLEObject Type="Embed" ProgID="Visio.Drawing.15" ShapeID="_x0000_i1026" DrawAspect="Content" ObjectID="_1712607574" r:id="rId8"/>
+          <o:OLEObject Type="Embed" ProgID="Visio.Drawing.15" ShapeID="_x0000_i1026" DrawAspect="Content" ObjectID="_1712682730" r:id="rId8"/>
         </w:object>
       </w:r>
       <w:r>
@@ -10982,6 +10982,17 @@
               <w:t xml:space="preserve">Task3: </w:t>
             </w:r>
             <w:r>
+              <w:t xml:space="preserve">White-box Testing: </w:t>
+            </w:r>
+            <w:proofErr w:type="spellStart"/>
+            <w:r>
+              <w:t>DataFlow</w:t>
+            </w:r>
+            <w:proofErr w:type="spellEnd"/>
+            <w:r>
+              <w:t xml:space="preserve"> Testing</w:t>
+            </w:r>
+            <w:r>
               <w:br/>
             </w:r>
             <w:r>
@@ -11019,7 +11030,11 @@
           <w:tcPr>
             <w:tcW w:w="1762" w:type="dxa"/>
           </w:tcPr>
-          <w:p/>
+          <w:p>
+            <w:r>
+              <w:t>28/04/2022</w:t>
+            </w:r>
+          </w:p>
         </w:tc>
         <w:tc>
           <w:tcPr>
@@ -11034,13 +11049,59 @@
           <w:tcPr>
             <w:tcW w:w="4248" w:type="dxa"/>
           </w:tcPr>
-          <w:p/>
+          <w:p>
+            <w:r>
+              <w:t xml:space="preserve">Task3: White-box Testing: </w:t>
+            </w:r>
+            <w:proofErr w:type="spellStart"/>
+            <w:r>
+              <w:t>DataFlow</w:t>
+            </w:r>
+            <w:proofErr w:type="spellEnd"/>
+            <w:r>
+              <w:t xml:space="preserve"> Testing</w:t>
+            </w:r>
+            <w:r>
+              <w:br/>
+              <w:t xml:space="preserve">private static int </w:t>
+            </w:r>
+            <w:proofErr w:type="spellStart"/>
+            <w:proofErr w:type="gramStart"/>
+            <w:r>
+              <w:t>compareTo</w:t>
+            </w:r>
+            <w:proofErr w:type="spellEnd"/>
+            <w:r>
+              <w:t>(</w:t>
+            </w:r>
+            <w:proofErr w:type="spellStart"/>
+            <w:proofErr w:type="gramEnd"/>
+            <w:r>
+              <w:t>BigInteger</w:t>
+            </w:r>
+            <w:proofErr w:type="spellEnd"/>
+            <w:r>
+              <w:t xml:space="preserve"> x, </w:t>
+            </w:r>
+            <w:proofErr w:type="spellStart"/>
+            <w:r>
+              <w:t>BigInteger</w:t>
+            </w:r>
+            <w:proofErr w:type="spellEnd"/>
+            <w:r>
+              <w:t xml:space="preserve"> y)</w:t>
+            </w:r>
+          </w:p>
         </w:tc>
         <w:tc>
           <w:tcPr>
             <w:tcW w:w="1762" w:type="dxa"/>
           </w:tcPr>
-          <w:p/>
+          <w:p>
+            <w:r>
+              <w:t>28/04/2022</w:t>
+            </w:r>
+          </w:p>
         </w:tc>
         <w:tc>
           <w:tcPr>

</xml_diff>